<commit_message>
Update Descripción general del problema.docx
</commit_message>
<xml_diff>
--- a/Descripción general del problema.docx
+++ b/Descripción general del problema.docx
@@ -1,6 +1,6 @@
 
 <file path=word/document.xml><?xml version="1.0" encoding="utf-8"?>
-<w:document xmlns:wpc="http://schemas.microsoft.com/office/word/2010/wordprocessingCanvas" xmlns:cx="http://schemas.microsoft.com/office/drawing/2014/chartex" xmlns:mc="http://schemas.openxmlformats.org/markup-compatibility/2006" xmlns:o="urn:schemas-microsoft-com:office:office" xmlns:r="http://schemas.openxmlformats.org/officeDocument/2006/relationships" xmlns:m="http://schemas.openxmlformats.org/officeDocument/2006/math" xmlns:v="urn:schemas-microsoft-com:vml" xmlns:wp14="http://schemas.microsoft.com/office/word/2010/wordprocessingDrawing" xmlns:wp="http://schemas.openxmlformats.org/drawingml/2006/wordprocessingDrawing" xmlns:w10="urn:schemas-microsoft-com:office:word" xmlns:w="http://schemas.openxmlformats.org/wordprocessingml/2006/main" xmlns:w14="http://schemas.microsoft.com/office/word/2010/wordml" xmlns:w15="http://schemas.microsoft.com/office/word/2012/wordml" xmlns:w16se="http://schemas.microsoft.com/office/word/2015/wordml/symex" xmlns:wpg="http://schemas.microsoft.com/office/word/2010/wordprocessingGroup" xmlns:wpi="http://schemas.microsoft.com/office/word/2010/wordprocessingInk" xmlns:wne="http://schemas.microsoft.com/office/word/2006/wordml" xmlns:wps="http://schemas.microsoft.com/office/word/2010/wordprocessingShape" mc:Ignorable="w14 w15 w16se wp14">
+<w:document xmlns:wpc="http://schemas.microsoft.com/office/word/2010/wordprocessingCanvas" xmlns:mc="http://schemas.openxmlformats.org/markup-compatibility/2006" xmlns:o="urn:schemas-microsoft-com:office:office" xmlns:r="http://schemas.openxmlformats.org/officeDocument/2006/relationships" xmlns:m="http://schemas.openxmlformats.org/officeDocument/2006/math" xmlns:v="urn:schemas-microsoft-com:vml" xmlns:wp14="http://schemas.microsoft.com/office/word/2010/wordprocessingDrawing" xmlns:wp="http://schemas.openxmlformats.org/drawingml/2006/wordprocessingDrawing" xmlns:w10="urn:schemas-microsoft-com:office:word" xmlns:w="http://schemas.openxmlformats.org/wordprocessingml/2006/main" xmlns:w14="http://schemas.microsoft.com/office/word/2010/wordml" xmlns:wpg="http://schemas.microsoft.com/office/word/2010/wordprocessingGroup" xmlns:wpi="http://schemas.microsoft.com/office/word/2010/wordprocessingInk" xmlns:wne="http://schemas.microsoft.com/office/word/2006/wordml" xmlns:wps="http://schemas.microsoft.com/office/word/2010/wordprocessingShape" mc:Ignorable="w14 wp14">
   <w:body>
     <w:p>
       <w:r>
@@ -29,7 +29,13 @@
         <w:t xml:space="preserve"> web sobre una oficina de abogados. </w:t>
       </w:r>
       <w:r>
-        <w:t>En esta oficina trabajan una serie de abogados del área de inmigración. Cuando un cliente solicita los servicios de esta oficina se le asigna un abogado que llevará su caso. Esta oficina necesita de una aplicación que le ayude a gestionar los datos de los propios abogados, los datos de los clientes y sus casos, la gestión de pagos y tarifas por los servicios. Es importante tener en cuenta que la oficina se encuentra en Chicago (EEUU)</w:t>
+        <w:t>En esta oficina trabajan una serie de abogados del área de inmigración. Cuando un cliente solicita los servicios de esta oficina se le asigna un abogado que llevará su caso. Esta oficina necesita de una aplicación que le ayude a gestionar los datos de los propios abogados, los datos de los clientes y sus casos, la gestión de pa</w:t>
+      </w:r>
+      <w:r>
+        <w:t>gos y tarifas por los servicios, además de los datos y tareas administrativas de los distintos trabajadores.</w:t>
+      </w:r>
+      <w:r>
+        <w:t xml:space="preserve"> Es importante tener en cuenta que la oficina se encuentra en Chicago (EEUU)</w:t>
       </w:r>
     </w:p>
     <w:p>
@@ -37,7 +43,22 @@
         <w:jc w:val="both"/>
       </w:pPr>
       <w:r>
-        <w:t>Esta aplicación, deberá gestionar 3 tipos de usuario: cliente, oficinista</w:t>
+        <w:t>Est</w:t>
+      </w:r>
+      <w:r>
+        <w:t>a aplicación, deberá gestionar 4</w:t>
+      </w:r>
+      <w:r>
+        <w:t xml:space="preserve"> tipos de usuario</w:t>
+      </w:r>
+      <w:r>
+        <w:t>s</w:t>
+      </w:r>
+      <w:r>
+        <w:t xml:space="preserve">: cliente, </w:t>
+      </w:r>
+      <w:r>
+        <w:t>oficinista</w:t>
       </w:r>
       <w:r>
         <w:t>,</w:t>
@@ -57,7 +78,13 @@
         <w:jc w:val="both"/>
       </w:pPr>
       <w:r>
-        <w:t>Cuando accede a la aplicación un usuario no registrado sólo verá información sobre el trabajo que hace esta oficina. Los datos de los abogados y las tarifas de sus ser</w:t>
+        <w:t>Cuando accede a la aplicación un usuario no registrado sólo verá información sobre el trab</w:t>
+      </w:r>
+      <w:r>
+        <w:t>ajo que hace esta oficina, l</w:t>
+      </w:r>
+      <w:r>
+        <w:t>os datos de los abogados y las tarifas de sus ser</w:t>
       </w:r>
       <w:r>
         <w:t>vicios y un pequeño formulario de contacto por si tiene alguna consulta que quiera hacer. En este formulario deberá indicar su nombre y apellido, un teléfono de contacto y una dirección de email.</w:t>
@@ -96,7 +123,19 @@
         <w:t xml:space="preserve">Cuando el cliente acceda por primera vez a la aplicación, esta </w:t>
       </w:r>
       <w:r>
-        <w:t>le mostrará un pequeño vídeo explicándole el entorno y lo llevará a su perfil para pedirle que por motivos de seguridad cambie la contraseña que se le dio.</w:t>
+        <w:t>le mostrará un pequeño vídeo explicándole el entorno y lo llevará a su perfil para pedirle que</w:t>
+      </w:r>
+      <w:r>
+        <w:t>,</w:t>
+      </w:r>
+      <w:r>
+        <w:t xml:space="preserve"> por motivos de seguridad</w:t>
+      </w:r>
+      <w:r>
+        <w:t>,</w:t>
+      </w:r>
+      <w:r>
+        <w:t xml:space="preserve"> cambie la contraseña que se le dio.</w:t>
       </w:r>
     </w:p>
     <w:p>
@@ -151,20 +190,21 @@
         <w:t>Cuando accede a la aplicación un oficinista, lo primero que verá será</w:t>
       </w:r>
       <w:r>
-        <w:t xml:space="preserve"> la lista de tareas pendientes para ese día. Hay que tener en cuenta que la lista de tareas pendientes es común para todos los oficinistas. Esta lista de tareas diferenciará las tareas por niveles de prioridad y por estado. </w:t>
+        <w:t xml:space="preserve"> la lista de tareas pendientes para ese día. Hay que tener en cuenta que la lista de tareas pendientes es común </w:t>
+      </w:r>
+      <w:r>
+        <w:lastRenderedPageBreak/>
+        <w:t xml:space="preserve">para todos los oficinistas. Esta lista de tareas diferenciará las tareas por niveles de prioridad y por estado. </w:t>
+      </w:r>
+      <w:r>
+        <w:t>Cuando un oficinista marca una tarea en estado “realizándose”, se bloqueara para el resto de trabajadores.</w:t>
       </w:r>
     </w:p>
     <w:p>
       <w:pPr>
         <w:jc w:val="both"/>
       </w:pPr>
-    </w:p>
-    <w:p>
-      <w:pPr>
-        <w:jc w:val="both"/>
-      </w:pPr>
-      <w:r>
-        <w:lastRenderedPageBreak/>
+      <w:r>
         <w:t>Los niveles de prioridad son:</w:t>
       </w:r>
     </w:p>
@@ -180,6 +220,9 @@
       <w:r>
         <w:t>Muy urgente: debe realizarse en menos de 1 hora</w:t>
       </w:r>
+      <w:r>
+        <w:t>.</w:t>
+      </w:r>
     </w:p>
     <w:p>
       <w:pPr>
@@ -191,7 +234,55 @@
         <w:jc w:val="both"/>
       </w:pPr>
       <w:r>
-        <w:t xml:space="preserve">Urgente: </w:t>
+        <w:t>Urgente:</w:t>
+      </w:r>
+      <w:r>
+        <w:t xml:space="preserve"> debe realizarse en menos de 3 horas.</w:t>
+      </w:r>
+      <w:r>
+        <w:t xml:space="preserve"> </w:t>
+      </w:r>
+    </w:p>
+    <w:p>
+      <w:pPr>
+        <w:pStyle w:val="Prrafodelista"/>
+        <w:numPr>
+          <w:ilvl w:val="0"/>
+          <w:numId w:val="2"/>
+        </w:numPr>
+        <w:jc w:val="both"/>
+      </w:pPr>
+      <w:r>
+        <w:t>Media: debe realizarse el mismo día.</w:t>
+      </w:r>
+    </w:p>
+    <w:p>
+      <w:pPr>
+        <w:pStyle w:val="Prrafodelista"/>
+        <w:numPr>
+          <w:ilvl w:val="0"/>
+          <w:numId w:val="2"/>
+        </w:numPr>
+        <w:jc w:val="both"/>
+      </w:pPr>
+      <w:r>
+        <w:t>Baja: debe realizarse la misma semana.</w:t>
+      </w:r>
+    </w:p>
+    <w:p>
+      <w:pPr>
+        <w:pStyle w:val="Prrafodelista"/>
+        <w:numPr>
+          <w:ilvl w:val="0"/>
+          <w:numId w:val="2"/>
+        </w:numPr>
+        <w:jc w:val="both"/>
+      </w:pPr>
+      <w:r>
+        <w:t xml:space="preserve">Muy baja: mientras no se cambie, no tiene un </w:t>
+      </w:r>
+      <w:r>
+        <w:t>tiempo límite.</w:t>
       </w:r>
     </w:p>
     <w:p>
@@ -238,7 +329,7 @@
         <w:jc w:val="both"/>
       </w:pPr>
       <w:r>
-        <w:t>Realizado</w:t>
+        <w:t>Realizada</w:t>
       </w:r>
     </w:p>
     <w:p>
@@ -511,39 +602,6 @@
     </w:p>
     <w:p>
       <w:pPr>
-        <w:ind w:left="708" w:hanging="708"/>
-        <w:rPr>
-          <w:lang w:val="es-ES_tradnl"/>
-        </w:rPr>
-      </w:pPr>
-    </w:p>
-    <w:p>
-      <w:pPr>
-        <w:ind w:left="708" w:hanging="708"/>
-        <w:rPr>
-          <w:lang w:val="es-ES_tradnl"/>
-        </w:rPr>
-      </w:pPr>
-    </w:p>
-    <w:p>
-      <w:pPr>
-        <w:ind w:left="708" w:hanging="708"/>
-        <w:rPr>
-          <w:lang w:val="es-ES_tradnl"/>
-        </w:rPr>
-      </w:pPr>
-    </w:p>
-    <w:p>
-      <w:pPr>
-        <w:ind w:left="708" w:hanging="708"/>
-        <w:rPr>
-          <w:lang w:val="es-ES_tradnl"/>
-        </w:rPr>
-      </w:pPr>
-    </w:p>
-    <w:p>
-      <w:pPr>
-        <w:ind w:left="708" w:hanging="708"/>
         <w:rPr>
           <w:b/>
           <w:u w:val="single"/>
@@ -1222,135 +1280,697 @@
         </w:rPr>
         <w:t xml:space="preserve"> trabajadores, casos, clientes.</w:t>
       </w:r>
+    </w:p>
+    <w:p>
+      <w:pPr>
+        <w:rPr>
+          <w:lang w:val="es-ES_tradnl"/>
+        </w:rPr>
+      </w:pPr>
+    </w:p>
+    <w:p>
+      <w:pPr>
+        <w:rPr>
+          <w:lang w:val="es-ES_tradnl"/>
+        </w:rPr>
+      </w:pPr>
+    </w:p>
+    <w:p>
+      <w:pPr>
+        <w:rPr>
+          <w:lang w:val="es-ES_tradnl"/>
+        </w:rPr>
+      </w:pPr>
+    </w:p>
+    <w:p>
+      <w:pPr>
+        <w:rPr>
+          <w:lang w:val="es-ES_tradnl"/>
+        </w:rPr>
+      </w:pPr>
+    </w:p>
+    <w:p>
+      <w:pPr>
+        <w:rPr>
+          <w:lang w:val="es-ES_tradnl"/>
+        </w:rPr>
+      </w:pPr>
+    </w:p>
+    <w:p>
+      <w:pPr>
+        <w:rPr>
+          <w:lang w:val="es-ES_tradnl"/>
+        </w:rPr>
+      </w:pPr>
+    </w:p>
+    <w:p>
+      <w:pPr>
+        <w:rPr>
+          <w:lang w:val="es-ES_tradnl"/>
+        </w:rPr>
+      </w:pPr>
+    </w:p>
+    <w:p>
+      <w:pPr>
+        <w:rPr>
+          <w:lang w:val="es-ES_tradnl"/>
+        </w:rPr>
+      </w:pPr>
+    </w:p>
+    <w:p>
+      <w:pPr>
+        <w:rPr>
+          <w:lang w:val="es-ES_tradnl"/>
+        </w:rPr>
+      </w:pPr>
+    </w:p>
+    <w:p>
+      <w:pPr>
+        <w:rPr>
+          <w:lang w:val="es-ES_tradnl"/>
+        </w:rPr>
+      </w:pPr>
+    </w:p>
+    <w:p>
+      <w:pPr>
+        <w:rPr>
+          <w:lang w:val="es-ES_tradnl"/>
+        </w:rPr>
+      </w:pPr>
+    </w:p>
+    <w:p>
+      <w:pPr>
+        <w:rPr>
+          <w:lang w:val="es-ES_tradnl"/>
+        </w:rPr>
+      </w:pPr>
+    </w:p>
+    <w:p>
+      <w:pPr>
+        <w:rPr>
+          <w:lang w:val="es-ES_tradnl"/>
+        </w:rPr>
+      </w:pPr>
+    </w:p>
+    <w:p>
+      <w:pPr>
+        <w:ind w:left="708" w:hanging="708"/>
+        <w:rPr>
+          <w:b/>
+          <w:u w:val="single"/>
+          <w:lang w:val="es-ES_tradnl"/>
+        </w:rPr>
+      </w:pPr>
+      <w:r>
+        <w:rPr>
+          <w:b/>
+          <w:u w:val="single"/>
+          <w:lang w:val="es-ES_tradnl"/>
+        </w:rPr>
+        <w:lastRenderedPageBreak/>
+        <w:t>Requisitos de las áreas de gestión</w:t>
+      </w:r>
+    </w:p>
+    <w:p>
+      <w:pPr>
+        <w:pStyle w:val="Prrafodelista"/>
+        <w:numPr>
+          <w:ilvl w:val="0"/>
+          <w:numId w:val="17"/>
+        </w:numPr>
+        <w:rPr>
+          <w:lang w:val="es-ES_tradnl"/>
+        </w:rPr>
+      </w:pPr>
+      <w:r>
+        <w:rPr>
+          <w:lang w:val="es-ES_tradnl"/>
+        </w:rPr>
+        <w:t>Área de gestión de clientes</w:t>
+      </w:r>
+    </w:p>
+    <w:p>
+      <w:pPr>
+        <w:pStyle w:val="Prrafodelista"/>
+        <w:numPr>
+          <w:ilvl w:val="1"/>
+          <w:numId w:val="17"/>
+        </w:numPr>
+        <w:rPr>
+          <w:lang w:val="es-ES_tradnl"/>
+        </w:rPr>
+      </w:pPr>
+      <w:r>
+        <w:rPr>
+          <w:lang w:val="es-ES_tradnl"/>
+        </w:rPr>
+        <w:t>Requisitos de datos</w:t>
+      </w:r>
+      <w:r>
+        <w:rPr>
+          <w:u w:val="single"/>
+          <w:lang w:val="es-ES_tradnl"/>
+        </w:rPr>
+        <w:t xml:space="preserve"> </w:t>
+      </w:r>
+    </w:p>
+    <w:p>
+      <w:pPr>
+        <w:pStyle w:val="Prrafodelista"/>
+        <w:numPr>
+          <w:ilvl w:val="2"/>
+          <w:numId w:val="17"/>
+        </w:numPr>
+        <w:rPr>
+          <w:lang w:val="es-ES_tradnl"/>
+        </w:rPr>
+      </w:pPr>
+      <w:r>
+        <w:rPr>
+          <w:lang w:val="es-ES_tradnl"/>
+        </w:rPr>
+        <w:t>ID</w:t>
+      </w:r>
+    </w:p>
+    <w:p>
+      <w:pPr>
+        <w:pStyle w:val="Prrafodelista"/>
+        <w:numPr>
+          <w:ilvl w:val="2"/>
+          <w:numId w:val="17"/>
+        </w:numPr>
+        <w:rPr>
+          <w:lang w:val="es-ES_tradnl"/>
+        </w:rPr>
+      </w:pPr>
+      <w:r>
+        <w:t xml:space="preserve">Nombre </w:t>
+      </w:r>
+    </w:p>
+    <w:p>
+      <w:pPr>
+        <w:pStyle w:val="Prrafodelista"/>
+        <w:numPr>
+          <w:ilvl w:val="2"/>
+          <w:numId w:val="17"/>
+        </w:numPr>
+        <w:rPr>
+          <w:lang w:val="es-ES_tradnl"/>
+        </w:rPr>
+      </w:pPr>
+      <w:r>
+        <w:t xml:space="preserve">Apellido </w:t>
+      </w:r>
+    </w:p>
+    <w:p>
+      <w:pPr>
+        <w:pStyle w:val="Prrafodelista"/>
+        <w:numPr>
+          <w:ilvl w:val="2"/>
+          <w:numId w:val="17"/>
+        </w:numPr>
+        <w:rPr>
+          <w:lang w:val="es-ES_tradnl"/>
+        </w:rPr>
+      </w:pPr>
+      <w:r>
+        <w:rPr>
+          <w:lang w:val="es-ES_tradnl"/>
+        </w:rPr>
+        <w:t>Fecha de nacimiento</w:t>
+      </w:r>
+    </w:p>
+    <w:p>
+      <w:pPr>
+        <w:pStyle w:val="Prrafodelista"/>
+        <w:numPr>
+          <w:ilvl w:val="2"/>
+          <w:numId w:val="17"/>
+        </w:numPr>
+        <w:rPr>
+          <w:lang w:val="es-ES_tradnl"/>
+        </w:rPr>
+      </w:pPr>
+      <w:r>
+        <w:t xml:space="preserve">Teléfono de contacto </w:t>
+      </w:r>
+    </w:p>
+    <w:p>
+      <w:pPr>
+        <w:pStyle w:val="Prrafodelista"/>
+        <w:numPr>
+          <w:ilvl w:val="2"/>
+          <w:numId w:val="17"/>
+        </w:numPr>
+        <w:rPr>
+          <w:lang w:val="es-ES_tradnl"/>
+        </w:rPr>
+      </w:pPr>
+      <w:r>
+        <w:t>Dirección de email</w:t>
+      </w:r>
+    </w:p>
+    <w:p>
+      <w:pPr>
+        <w:pStyle w:val="Prrafodelista"/>
+        <w:numPr>
+          <w:ilvl w:val="2"/>
+          <w:numId w:val="17"/>
+        </w:numPr>
+        <w:rPr>
+          <w:lang w:val="es-ES_tradnl"/>
+        </w:rPr>
+      </w:pPr>
+      <w:proofErr w:type="spellStart"/>
+      <w:r>
+        <w:rPr>
+          <w:lang w:val="es-ES_tradnl"/>
+        </w:rPr>
+        <w:t>ID_caso</w:t>
+      </w:r>
+      <w:proofErr w:type="spellEnd"/>
+    </w:p>
+    <w:p>
+      <w:pPr>
+        <w:pStyle w:val="Prrafodelista"/>
+        <w:numPr>
+          <w:ilvl w:val="2"/>
+          <w:numId w:val="17"/>
+        </w:numPr>
+        <w:rPr>
+          <w:lang w:val="es-ES_tradnl"/>
+        </w:rPr>
+      </w:pPr>
+      <w:r>
+        <w:rPr>
+          <w:lang w:val="es-ES_tradnl"/>
+        </w:rPr>
+        <w:t>Cuenta (cantidad de dinero que debe a la empresa, luego se mostrará si ya lo ha pagado o no)</w:t>
+      </w:r>
+      <w:r>
+        <w:rPr>
+          <w:lang w:val="es-ES_tradnl"/>
+        </w:rPr>
+        <w:t>.</w:t>
+      </w:r>
+    </w:p>
+    <w:p>
+      <w:pPr>
+        <w:pStyle w:val="Prrafodelista"/>
+        <w:numPr>
+          <w:ilvl w:val="1"/>
+          <w:numId w:val="17"/>
+        </w:numPr>
+        <w:rPr>
+          <w:lang w:val="es-ES_tradnl"/>
+        </w:rPr>
+      </w:pPr>
+      <w:r>
+        <w:rPr>
+          <w:lang w:val="es-ES_tradnl"/>
+        </w:rPr>
+        <w:t>Requisitos funcionales</w:t>
+      </w:r>
+    </w:p>
+    <w:p>
+      <w:pPr>
+        <w:pStyle w:val="Prrafodelista"/>
+        <w:numPr>
+          <w:ilvl w:val="2"/>
+          <w:numId w:val="17"/>
+        </w:numPr>
+        <w:rPr>
+          <w:lang w:val="es-ES_tradnl"/>
+        </w:rPr>
+      </w:pPr>
+      <w:r>
+        <w:rPr>
+          <w:lang w:val="es-ES_tradnl"/>
+        </w:rPr>
+        <w:t>Insertar cliente</w:t>
+      </w:r>
+    </w:p>
+    <w:p>
+      <w:pPr>
+        <w:pStyle w:val="Prrafodelista"/>
+        <w:numPr>
+          <w:ilvl w:val="2"/>
+          <w:numId w:val="17"/>
+        </w:numPr>
+        <w:rPr>
+          <w:lang w:val="es-ES_tradnl"/>
+        </w:rPr>
+      </w:pPr>
+      <w:r>
+        <w:rPr>
+          <w:lang w:val="es-ES_tradnl"/>
+        </w:rPr>
+        <w:t>Modificar datos de cliente</w:t>
+      </w:r>
+    </w:p>
+    <w:p>
+      <w:pPr>
+        <w:pStyle w:val="Prrafodelista"/>
+        <w:numPr>
+          <w:ilvl w:val="2"/>
+          <w:numId w:val="17"/>
+        </w:numPr>
+        <w:rPr>
+          <w:lang w:val="es-ES_tradnl"/>
+        </w:rPr>
+      </w:pPr>
+      <w:r>
+        <w:rPr>
+          <w:lang w:val="es-ES_tradnl"/>
+        </w:rPr>
+        <w:t>Buscar cliente</w:t>
+      </w:r>
+    </w:p>
+    <w:p>
+      <w:pPr>
+        <w:pStyle w:val="Prrafodelista"/>
+        <w:numPr>
+          <w:ilvl w:val="2"/>
+          <w:numId w:val="17"/>
+        </w:numPr>
+        <w:rPr>
+          <w:lang w:val="es-ES_tradnl"/>
+        </w:rPr>
+      </w:pPr>
+      <w:r>
+        <w:rPr>
+          <w:lang w:val="es-ES_tradnl"/>
+        </w:rPr>
+        <w:t>Listar clientes</w:t>
+      </w:r>
+    </w:p>
+    <w:p>
+      <w:pPr>
+        <w:pStyle w:val="Prrafodelista"/>
+        <w:numPr>
+          <w:ilvl w:val="2"/>
+          <w:numId w:val="17"/>
+        </w:numPr>
+        <w:rPr>
+          <w:lang w:val="es-ES_tradnl"/>
+        </w:rPr>
+      </w:pPr>
+      <w:r>
+        <w:rPr>
+          <w:lang w:val="es-ES_tradnl"/>
+        </w:rPr>
+        <w:t>Dar de baja a clientes</w:t>
+      </w:r>
+    </w:p>
+    <w:p>
+      <w:pPr>
+        <w:pStyle w:val="Prrafodelista"/>
+        <w:numPr>
+          <w:ilvl w:val="2"/>
+          <w:numId w:val="17"/>
+        </w:numPr>
+        <w:rPr>
+          <w:lang w:val="es-ES_tradnl"/>
+        </w:rPr>
+      </w:pPr>
+      <w:r>
+        <w:rPr>
+          <w:lang w:val="es-ES_tradnl"/>
+        </w:rPr>
+        <w:t>Consultar cuenta de clientes</w:t>
+      </w:r>
+    </w:p>
+    <w:p>
+      <w:pPr>
+        <w:pStyle w:val="Prrafodelista"/>
+        <w:numPr>
+          <w:ilvl w:val="2"/>
+          <w:numId w:val="17"/>
+        </w:numPr>
+        <w:rPr>
+          <w:lang w:val="es-ES_tradnl"/>
+        </w:rPr>
+      </w:pPr>
+      <w:r>
+        <w:rPr>
+          <w:lang w:val="es-ES_tradnl"/>
+        </w:rPr>
+        <w:t>Asignar caso a cliente</w:t>
+      </w:r>
+    </w:p>
+    <w:p>
+      <w:pPr>
+        <w:pStyle w:val="Prrafodelista"/>
+        <w:numPr>
+          <w:ilvl w:val="1"/>
+          <w:numId w:val="17"/>
+        </w:numPr>
+        <w:rPr>
+          <w:lang w:val="es-ES_tradnl"/>
+        </w:rPr>
+      </w:pPr>
+      <w:r>
+        <w:rPr>
+          <w:lang w:val="es-ES_tradnl"/>
+        </w:rPr>
+        <w:t>Requisitos semánticos</w:t>
+      </w:r>
+    </w:p>
+    <w:p>
+      <w:pPr>
+        <w:pStyle w:val="Prrafodelista"/>
+        <w:numPr>
+          <w:ilvl w:val="2"/>
+          <w:numId w:val="17"/>
+        </w:numPr>
+        <w:rPr>
+          <w:lang w:val="es-ES_tradnl"/>
+        </w:rPr>
+      </w:pPr>
+      <w:r>
+        <w:rPr>
+          <w:lang w:val="es-ES_tradnl"/>
+        </w:rPr>
+        <w:t>No puede haber</w:t>
+      </w:r>
+      <w:r>
+        <w:rPr>
+          <w:lang w:val="es-ES_tradnl"/>
+        </w:rPr>
+        <w:t xml:space="preserve"> dos clientes con el mismo nombre y apellido</w:t>
+      </w:r>
+    </w:p>
+    <w:p>
+      <w:pPr>
+        <w:pStyle w:val="Prrafodelista"/>
+        <w:numPr>
+          <w:ilvl w:val="2"/>
+          <w:numId w:val="17"/>
+        </w:numPr>
+        <w:rPr>
+          <w:lang w:val="es-ES_tradnl"/>
+        </w:rPr>
+      </w:pPr>
+      <w:r>
+        <w:rPr>
+          <w:lang w:val="es-ES_tradnl"/>
+        </w:rPr>
+        <w:t>El teléfono de contacto no puede existir previamente</w:t>
+      </w:r>
+    </w:p>
+    <w:p>
+      <w:pPr>
+        <w:pStyle w:val="Prrafodelista"/>
+        <w:numPr>
+          <w:ilvl w:val="2"/>
+          <w:numId w:val="17"/>
+        </w:numPr>
+        <w:rPr>
+          <w:lang w:val="es-ES_tradnl"/>
+        </w:rPr>
+      </w:pPr>
+      <w:r>
+        <w:rPr>
+          <w:lang w:val="es-ES_tradnl"/>
+        </w:rPr>
+        <w:t>Tiene que estar ligado necesariamente a un caso</w:t>
+      </w:r>
+    </w:p>
+    <w:p>
+      <w:pPr>
+        <w:pStyle w:val="Prrafodelista"/>
+        <w:numPr>
+          <w:ilvl w:val="2"/>
+          <w:numId w:val="17"/>
+        </w:numPr>
+        <w:rPr>
+          <w:lang w:val="es-ES_tradnl"/>
+        </w:rPr>
+      </w:pPr>
+      <w:r>
+        <w:rPr>
+          <w:lang w:val="es-ES_tradnl"/>
+        </w:rPr>
+        <w:t>La cuenta empieza a 0</w:t>
+      </w:r>
+    </w:p>
+    <w:p>
+      <w:pPr>
+        <w:pStyle w:val="Prrafodelista"/>
+        <w:numPr>
+          <w:ilvl w:val="0"/>
+          <w:numId w:val="17"/>
+        </w:numPr>
+        <w:rPr>
+          <w:lang w:val="es-ES_tradnl"/>
+        </w:rPr>
+      </w:pPr>
+      <w:r>
+        <w:rPr>
+          <w:lang w:val="es-ES_tradnl"/>
+        </w:rPr>
+        <w:t>Área de gestión de trabajadores</w:t>
+      </w:r>
       <w:bookmarkStart w:id="0" w:name="_GoBack"/>
       <w:bookmarkEnd w:id="0"/>
     </w:p>
     <w:p>
       <w:pPr>
-        <w:rPr>
-          <w:lang w:val="es-ES_tradnl"/>
-        </w:rPr>
-      </w:pPr>
-    </w:p>
-    <w:p>
-      <w:pPr>
-        <w:rPr>
-          <w:lang w:val="es-ES_tradnl"/>
-        </w:rPr>
-      </w:pPr>
-    </w:p>
-    <w:p>
-      <w:pPr>
-        <w:rPr>
-          <w:lang w:val="es-ES_tradnl"/>
-        </w:rPr>
-      </w:pPr>
-    </w:p>
-    <w:p>
-      <w:pPr>
-        <w:rPr>
-          <w:lang w:val="es-ES_tradnl"/>
-        </w:rPr>
-      </w:pPr>
-    </w:p>
-    <w:p>
-      <w:pPr>
-        <w:rPr>
-          <w:lang w:val="es-ES_tradnl"/>
-        </w:rPr>
-      </w:pPr>
-    </w:p>
-    <w:p>
-      <w:pPr>
-        <w:rPr>
-          <w:lang w:val="es-ES_tradnl"/>
-        </w:rPr>
-      </w:pPr>
-    </w:p>
-    <w:p>
-      <w:pPr>
-        <w:rPr>
-          <w:lang w:val="es-ES_tradnl"/>
-        </w:rPr>
-      </w:pPr>
-    </w:p>
-    <w:p>
-      <w:pPr>
-        <w:rPr>
-          <w:lang w:val="es-ES_tradnl"/>
-        </w:rPr>
-      </w:pPr>
-    </w:p>
-    <w:p>
-      <w:pPr>
-        <w:rPr>
-          <w:lang w:val="es-ES_tradnl"/>
-        </w:rPr>
-      </w:pPr>
-    </w:p>
-    <w:p>
-      <w:pPr>
-        <w:rPr>
-          <w:lang w:val="es-ES_tradnl"/>
-        </w:rPr>
-      </w:pPr>
-    </w:p>
-    <w:p>
-      <w:pPr>
-        <w:rPr>
-          <w:lang w:val="es-ES_tradnl"/>
-        </w:rPr>
-      </w:pPr>
-    </w:p>
-    <w:p>
-      <w:pPr>
-        <w:rPr>
-          <w:lang w:val="es-ES_tradnl"/>
-        </w:rPr>
-      </w:pPr>
-    </w:p>
-    <w:p>
-      <w:pPr>
-        <w:rPr>
-          <w:lang w:val="es-ES_tradnl"/>
-        </w:rPr>
-      </w:pPr>
-    </w:p>
-    <w:p>
-      <w:pPr>
-        <w:ind w:left="708" w:hanging="708"/>
-        <w:rPr>
-          <w:b/>
+        <w:pStyle w:val="Prrafodelista"/>
+        <w:numPr>
+          <w:ilvl w:val="1"/>
+          <w:numId w:val="17"/>
+        </w:numPr>
+        <w:rPr>
+          <w:lang w:val="es-ES_tradnl"/>
+        </w:rPr>
+      </w:pPr>
+      <w:r>
+        <w:rPr>
+          <w:lang w:val="es-ES_tradnl"/>
+        </w:rPr>
+        <w:t>Requisitos de datos</w:t>
+      </w:r>
+      <w:r>
+        <w:rPr>
           <w:u w:val="single"/>
           <w:lang w:val="es-ES_tradnl"/>
         </w:rPr>
-      </w:pPr>
-      <w:r>
-        <w:rPr>
-          <w:b/>
-          <w:u w:val="single"/>
-          <w:lang w:val="es-ES_tradnl"/>
-        </w:rPr>
-        <w:lastRenderedPageBreak/>
-        <w:t>Requisitos de las áreas de gestión</w:t>
-      </w:r>
-    </w:p>
-    <w:p>
-      <w:pPr>
-        <w:pStyle w:val="Prrafodelista"/>
-        <w:numPr>
-          <w:ilvl w:val="0"/>
-          <w:numId w:val="17"/>
-        </w:numPr>
-        <w:rPr>
-          <w:lang w:val="es-ES_tradnl"/>
-        </w:rPr>
-      </w:pPr>
-      <w:r>
-        <w:rPr>
-          <w:lang w:val="es-ES_tradnl"/>
-        </w:rPr>
-        <w:t>Área de gestión de clientes</w:t>
+        <w:t xml:space="preserve"> </w:t>
+      </w:r>
+    </w:p>
+    <w:p>
+      <w:pPr>
+        <w:pStyle w:val="Prrafodelista"/>
+        <w:numPr>
+          <w:ilvl w:val="2"/>
+          <w:numId w:val="17"/>
+        </w:numPr>
+        <w:rPr>
+          <w:lang w:val="es-ES_tradnl"/>
+        </w:rPr>
+      </w:pPr>
+      <w:r>
+        <w:rPr>
+          <w:lang w:val="es-ES_tradnl"/>
+        </w:rPr>
+        <w:t>ID</w:t>
+      </w:r>
+    </w:p>
+    <w:p>
+      <w:pPr>
+        <w:pStyle w:val="Prrafodelista"/>
+        <w:numPr>
+          <w:ilvl w:val="2"/>
+          <w:numId w:val="17"/>
+        </w:numPr>
+        <w:rPr>
+          <w:lang w:val="es-ES_tradnl"/>
+        </w:rPr>
+      </w:pPr>
+      <w:r>
+        <w:t xml:space="preserve">Nombre </w:t>
+      </w:r>
+    </w:p>
+    <w:p>
+      <w:pPr>
+        <w:pStyle w:val="Prrafodelista"/>
+        <w:numPr>
+          <w:ilvl w:val="2"/>
+          <w:numId w:val="17"/>
+        </w:numPr>
+        <w:rPr>
+          <w:lang w:val="es-ES_tradnl"/>
+        </w:rPr>
+      </w:pPr>
+      <w:r>
+        <w:t xml:space="preserve">Apellido </w:t>
+      </w:r>
+    </w:p>
+    <w:p>
+      <w:pPr>
+        <w:pStyle w:val="Prrafodelista"/>
+        <w:numPr>
+          <w:ilvl w:val="2"/>
+          <w:numId w:val="17"/>
+        </w:numPr>
+        <w:rPr>
+          <w:lang w:val="es-ES_tradnl"/>
+        </w:rPr>
+      </w:pPr>
+      <w:r>
+        <w:rPr>
+          <w:lang w:val="es-ES_tradnl"/>
+        </w:rPr>
+        <w:t>Fecha de nacimiento</w:t>
+      </w:r>
+    </w:p>
+    <w:p>
+      <w:pPr>
+        <w:pStyle w:val="Prrafodelista"/>
+        <w:numPr>
+          <w:ilvl w:val="2"/>
+          <w:numId w:val="17"/>
+        </w:numPr>
+        <w:rPr>
+          <w:lang w:val="es-ES_tradnl"/>
+        </w:rPr>
+      </w:pPr>
+      <w:r>
+        <w:t xml:space="preserve">Teléfono de contacto </w:t>
+      </w:r>
+    </w:p>
+    <w:p>
+      <w:pPr>
+        <w:pStyle w:val="Prrafodelista"/>
+        <w:numPr>
+          <w:ilvl w:val="2"/>
+          <w:numId w:val="17"/>
+        </w:numPr>
+        <w:rPr>
+          <w:lang w:val="es-ES_tradnl"/>
+        </w:rPr>
+      </w:pPr>
+      <w:r>
+        <w:t>Dirección de email</w:t>
+      </w:r>
+    </w:p>
+    <w:p>
+      <w:pPr>
+        <w:pStyle w:val="Prrafodelista"/>
+        <w:numPr>
+          <w:ilvl w:val="2"/>
+          <w:numId w:val="17"/>
+        </w:numPr>
+        <w:rPr>
+          <w:lang w:val="es-ES_tradnl"/>
+        </w:rPr>
+      </w:pPr>
+      <w:r>
+        <w:rPr>
+          <w:lang w:val="es-ES_tradnl"/>
+        </w:rPr>
+        <w:t>Sueldo</w:t>
       </w:r>
     </w:p>
     <w:p>
@@ -1368,154 +1988,115 @@
         <w:rPr>
           <w:lang w:val="es-ES_tradnl"/>
         </w:rPr>
-        <w:t>Requisitos de datos</w:t>
-      </w:r>
-      <w:r>
-        <w:rPr>
-          <w:u w:val="single"/>
-          <w:lang w:val="es-ES_tradnl"/>
-        </w:rPr>
-        <w:t xml:space="preserve"> </w:t>
-      </w:r>
-    </w:p>
-    <w:p>
-      <w:pPr>
-        <w:pStyle w:val="Prrafodelista"/>
-        <w:numPr>
-          <w:ilvl w:val="2"/>
-          <w:numId w:val="17"/>
-        </w:numPr>
-        <w:rPr>
-          <w:lang w:val="es-ES_tradnl"/>
-        </w:rPr>
-      </w:pPr>
-      <w:r>
-        <w:rPr>
-          <w:lang w:val="es-ES_tradnl"/>
-        </w:rPr>
-        <w:t>ID</w:t>
-      </w:r>
-    </w:p>
-    <w:p>
-      <w:pPr>
-        <w:pStyle w:val="Prrafodelista"/>
-        <w:numPr>
-          <w:ilvl w:val="2"/>
-          <w:numId w:val="17"/>
-        </w:numPr>
-        <w:rPr>
-          <w:lang w:val="es-ES_tradnl"/>
-        </w:rPr>
-      </w:pPr>
-      <w:r>
-        <w:t xml:space="preserve">Nombre </w:t>
-      </w:r>
-    </w:p>
-    <w:p>
-      <w:pPr>
-        <w:pStyle w:val="Prrafodelista"/>
-        <w:numPr>
-          <w:ilvl w:val="2"/>
-          <w:numId w:val="17"/>
-        </w:numPr>
-        <w:rPr>
-          <w:lang w:val="es-ES_tradnl"/>
-        </w:rPr>
-      </w:pPr>
-      <w:r>
-        <w:t xml:space="preserve">Apellido </w:t>
-      </w:r>
-    </w:p>
-    <w:p>
-      <w:pPr>
-        <w:pStyle w:val="Prrafodelista"/>
-        <w:numPr>
-          <w:ilvl w:val="2"/>
-          <w:numId w:val="17"/>
-        </w:numPr>
-        <w:rPr>
-          <w:lang w:val="es-ES_tradnl"/>
-        </w:rPr>
-      </w:pPr>
-      <w:r>
-        <w:rPr>
-          <w:lang w:val="es-ES_tradnl"/>
-        </w:rPr>
-        <w:t>Fecha de nacimiento</w:t>
-      </w:r>
-    </w:p>
-    <w:p>
-      <w:pPr>
-        <w:pStyle w:val="Prrafodelista"/>
-        <w:numPr>
-          <w:ilvl w:val="2"/>
-          <w:numId w:val="17"/>
-        </w:numPr>
-        <w:rPr>
-          <w:lang w:val="es-ES_tradnl"/>
-        </w:rPr>
-      </w:pPr>
-      <w:r>
-        <w:t xml:space="preserve">Teléfono de contacto </w:t>
-      </w:r>
-    </w:p>
-    <w:p>
-      <w:pPr>
-        <w:pStyle w:val="Prrafodelista"/>
-        <w:numPr>
-          <w:ilvl w:val="2"/>
-          <w:numId w:val="17"/>
-        </w:numPr>
-        <w:rPr>
-          <w:lang w:val="es-ES_tradnl"/>
-        </w:rPr>
-      </w:pPr>
-      <w:r>
-        <w:t>Dirección de email</w:t>
-      </w:r>
-    </w:p>
-    <w:p>
-      <w:pPr>
-        <w:pStyle w:val="Prrafodelista"/>
-        <w:numPr>
-          <w:ilvl w:val="2"/>
-          <w:numId w:val="17"/>
-        </w:numPr>
-        <w:rPr>
-          <w:lang w:val="es-ES_tradnl"/>
-        </w:rPr>
-      </w:pPr>
-      <w:proofErr w:type="spellStart"/>
-      <w:r>
-        <w:rPr>
-          <w:lang w:val="es-ES_tradnl"/>
-        </w:rPr>
-        <w:t>ID_caso</w:t>
-      </w:r>
-      <w:proofErr w:type="spellEnd"/>
-    </w:p>
-    <w:p>
-      <w:pPr>
-        <w:pStyle w:val="Prrafodelista"/>
-        <w:numPr>
-          <w:ilvl w:val="2"/>
-          <w:numId w:val="17"/>
-        </w:numPr>
-        <w:rPr>
-          <w:lang w:val="es-ES_tradnl"/>
-        </w:rPr>
-      </w:pPr>
-      <w:r>
-        <w:rPr>
-          <w:lang w:val="es-ES_tradnl"/>
-        </w:rPr>
-        <w:t>Cuenta (cantidad de dinero que debe a la empresa, luego se mostrará si ya lo ha pagado o no)</w:t>
-      </w:r>
-      <w:r>
-        <w:rPr>
-          <w:lang w:val="es-ES_tradnl"/>
-        </w:rPr>
-        <w:t>.</w:t>
+        <w:t>Requisitos funcionales</w:t>
+      </w:r>
+    </w:p>
+    <w:p>
+      <w:pPr>
+        <w:pStyle w:val="Prrafodelista"/>
+        <w:numPr>
+          <w:ilvl w:val="2"/>
+          <w:numId w:val="17"/>
+        </w:numPr>
+        <w:rPr>
+          <w:lang w:val="es-ES_tradnl"/>
+        </w:rPr>
+      </w:pPr>
+      <w:r>
+        <w:rPr>
+          <w:lang w:val="es-ES_tradnl"/>
+        </w:rPr>
+        <w:t>Crear trabajadores</w:t>
+      </w:r>
+    </w:p>
+    <w:p>
+      <w:pPr>
+        <w:pStyle w:val="Prrafodelista"/>
+        <w:numPr>
+          <w:ilvl w:val="2"/>
+          <w:numId w:val="17"/>
+        </w:numPr>
+        <w:rPr>
+          <w:lang w:val="es-ES_tradnl"/>
+        </w:rPr>
+      </w:pPr>
+      <w:r>
+        <w:rPr>
+          <w:lang w:val="es-ES_tradnl"/>
+        </w:rPr>
+        <w:t>Asignar tareas a trabajadores</w:t>
+      </w:r>
+    </w:p>
+    <w:p>
+      <w:pPr>
+        <w:pStyle w:val="Prrafodelista"/>
+        <w:numPr>
+          <w:ilvl w:val="2"/>
+          <w:numId w:val="17"/>
+        </w:numPr>
+        <w:rPr>
+          <w:lang w:val="es-ES_tradnl"/>
+        </w:rPr>
+      </w:pPr>
+      <w:r>
+        <w:rPr>
+          <w:lang w:val="es-ES_tradnl"/>
+        </w:rPr>
+        <w:t>Realizar cuenta del dinero pagado y a deber del cliente</w:t>
+      </w:r>
+    </w:p>
+    <w:p>
+      <w:pPr>
+        <w:pStyle w:val="Prrafodelista"/>
+        <w:numPr>
+          <w:ilvl w:val="2"/>
+          <w:numId w:val="17"/>
+        </w:numPr>
+        <w:rPr>
+          <w:lang w:val="es-ES_tradnl"/>
+        </w:rPr>
+      </w:pPr>
+      <w:r>
+        <w:rPr>
+          <w:lang w:val="es-ES_tradnl"/>
+        </w:rPr>
+        <w:t>Editar trabajadores</w:t>
+      </w:r>
+    </w:p>
+    <w:p>
+      <w:pPr>
+        <w:pStyle w:val="Prrafodelista"/>
+        <w:numPr>
+          <w:ilvl w:val="2"/>
+          <w:numId w:val="17"/>
+        </w:numPr>
+        <w:rPr>
+          <w:lang w:val="es-ES_tradnl"/>
+        </w:rPr>
+      </w:pPr>
+      <w:r>
+        <w:rPr>
+          <w:lang w:val="es-ES_tradnl"/>
+        </w:rPr>
+        <w:t>Asignar horario a trabajadores</w:t>
+      </w:r>
+    </w:p>
+    <w:p>
+      <w:pPr>
+        <w:pStyle w:val="Prrafodelista"/>
+        <w:numPr>
+          <w:ilvl w:val="2"/>
+          <w:numId w:val="17"/>
+        </w:numPr>
+        <w:rPr>
+          <w:lang w:val="es-ES_tradnl"/>
+        </w:rPr>
+      </w:pPr>
+      <w:r>
+        <w:rPr>
+          <w:lang w:val="es-ES_tradnl"/>
+        </w:rPr>
+        <w:t>Modificar casos.</w:t>
       </w:r>
     </w:p>
     <w:p>
@@ -1533,150 +2114,6 @@
         <w:rPr>
           <w:lang w:val="es-ES_tradnl"/>
         </w:rPr>
-        <w:t>Requisitos funcionales</w:t>
-      </w:r>
-    </w:p>
-    <w:p>
-      <w:pPr>
-        <w:pStyle w:val="Prrafodelista"/>
-        <w:numPr>
-          <w:ilvl w:val="2"/>
-          <w:numId w:val="17"/>
-        </w:numPr>
-        <w:rPr>
-          <w:lang w:val="es-ES_tradnl"/>
-        </w:rPr>
-      </w:pPr>
-      <w:r>
-        <w:rPr>
-          <w:lang w:val="es-ES_tradnl"/>
-        </w:rPr>
-        <w:t>Insertar cliente</w:t>
-      </w:r>
-    </w:p>
-    <w:p>
-      <w:pPr>
-        <w:pStyle w:val="Prrafodelista"/>
-        <w:numPr>
-          <w:ilvl w:val="2"/>
-          <w:numId w:val="17"/>
-        </w:numPr>
-        <w:rPr>
-          <w:lang w:val="es-ES_tradnl"/>
-        </w:rPr>
-      </w:pPr>
-      <w:r>
-        <w:rPr>
-          <w:lang w:val="es-ES_tradnl"/>
-        </w:rPr>
-        <w:t>Modificar datos de cliente</w:t>
-      </w:r>
-    </w:p>
-    <w:p>
-      <w:pPr>
-        <w:pStyle w:val="Prrafodelista"/>
-        <w:numPr>
-          <w:ilvl w:val="2"/>
-          <w:numId w:val="17"/>
-        </w:numPr>
-        <w:rPr>
-          <w:lang w:val="es-ES_tradnl"/>
-        </w:rPr>
-      </w:pPr>
-      <w:r>
-        <w:rPr>
-          <w:lang w:val="es-ES_tradnl"/>
-        </w:rPr>
-        <w:t>Buscar cliente</w:t>
-      </w:r>
-    </w:p>
-    <w:p>
-      <w:pPr>
-        <w:pStyle w:val="Prrafodelista"/>
-        <w:numPr>
-          <w:ilvl w:val="2"/>
-          <w:numId w:val="17"/>
-        </w:numPr>
-        <w:rPr>
-          <w:lang w:val="es-ES_tradnl"/>
-        </w:rPr>
-      </w:pPr>
-      <w:r>
-        <w:rPr>
-          <w:lang w:val="es-ES_tradnl"/>
-        </w:rPr>
-        <w:t>Listar clientes</w:t>
-      </w:r>
-    </w:p>
-    <w:p>
-      <w:pPr>
-        <w:pStyle w:val="Prrafodelista"/>
-        <w:numPr>
-          <w:ilvl w:val="2"/>
-          <w:numId w:val="17"/>
-        </w:numPr>
-        <w:rPr>
-          <w:lang w:val="es-ES_tradnl"/>
-        </w:rPr>
-      </w:pPr>
-      <w:r>
-        <w:rPr>
-          <w:lang w:val="es-ES_tradnl"/>
-        </w:rPr>
-        <w:t>Dar de baja a clientes</w:t>
-      </w:r>
-    </w:p>
-    <w:p>
-      <w:pPr>
-        <w:pStyle w:val="Prrafodelista"/>
-        <w:numPr>
-          <w:ilvl w:val="2"/>
-          <w:numId w:val="17"/>
-        </w:numPr>
-        <w:rPr>
-          <w:lang w:val="es-ES_tradnl"/>
-        </w:rPr>
-      </w:pPr>
-      <w:r>
-        <w:rPr>
-          <w:lang w:val="es-ES_tradnl"/>
-        </w:rPr>
-        <w:t>Consultar cuenta de clientes</w:t>
-      </w:r>
-    </w:p>
-    <w:p>
-      <w:pPr>
-        <w:pStyle w:val="Prrafodelista"/>
-        <w:numPr>
-          <w:ilvl w:val="2"/>
-          <w:numId w:val="17"/>
-        </w:numPr>
-        <w:rPr>
-          <w:lang w:val="es-ES_tradnl"/>
-        </w:rPr>
-      </w:pPr>
-      <w:r>
-        <w:rPr>
-          <w:lang w:val="es-ES_tradnl"/>
-        </w:rPr>
-        <w:t>Asignar caso a cliente</w:t>
-      </w:r>
-    </w:p>
-    <w:p>
-      <w:pPr>
-        <w:pStyle w:val="Prrafodelista"/>
-        <w:numPr>
-          <w:ilvl w:val="1"/>
-          <w:numId w:val="17"/>
-        </w:numPr>
-        <w:rPr>
-          <w:lang w:val="es-ES_tradnl"/>
-        </w:rPr>
-      </w:pPr>
-      <w:r>
-        <w:rPr>
-          <w:lang w:val="es-ES_tradnl"/>
-        </w:rPr>
         <w:t>Requisitos semánticos</w:t>
       </w:r>
     </w:p>
@@ -1695,458 +2132,31 @@
         <w:rPr>
           <w:lang w:val="es-ES_tradnl"/>
         </w:rPr>
+        <w:t>Todos los trabajadores deben ser mayores de edad</w:t>
+      </w:r>
+    </w:p>
+    <w:p>
+      <w:pPr>
+        <w:pStyle w:val="Prrafodelista"/>
+        <w:numPr>
+          <w:ilvl w:val="2"/>
+          <w:numId w:val="17"/>
+        </w:numPr>
+        <w:rPr>
+          <w:lang w:val="es-ES_tradnl"/>
+        </w:rPr>
+      </w:pPr>
+      <w:r>
+        <w:rPr>
+          <w:lang w:val="es-ES_tradnl"/>
+        </w:rPr>
         <w:t>No puede haber</w:t>
       </w:r>
       <w:r>
         <w:rPr>
           <w:lang w:val="es-ES_tradnl"/>
         </w:rPr>
-        <w:t xml:space="preserve"> dos clientes con el mismo nombre y apellido</w:t>
-      </w:r>
-    </w:p>
-    <w:p>
-      <w:pPr>
-        <w:pStyle w:val="Prrafodelista"/>
-        <w:numPr>
-          <w:ilvl w:val="2"/>
-          <w:numId w:val="17"/>
-        </w:numPr>
-        <w:rPr>
-          <w:lang w:val="es-ES_tradnl"/>
-        </w:rPr>
-      </w:pPr>
-      <w:r>
-        <w:rPr>
-          <w:lang w:val="es-ES_tradnl"/>
-        </w:rPr>
-        <w:t>El teléfono de contacto no puede existir previamente</w:t>
-      </w:r>
-    </w:p>
-    <w:p>
-      <w:pPr>
-        <w:pStyle w:val="Prrafodelista"/>
-        <w:numPr>
-          <w:ilvl w:val="2"/>
-          <w:numId w:val="17"/>
-        </w:numPr>
-        <w:rPr>
-          <w:lang w:val="es-ES_tradnl"/>
-        </w:rPr>
-      </w:pPr>
-      <w:r>
-        <w:rPr>
-          <w:lang w:val="es-ES_tradnl"/>
-        </w:rPr>
-        <w:t>Tiene que estar ligado necesariamente a un caso</w:t>
-      </w:r>
-    </w:p>
-    <w:p>
-      <w:pPr>
-        <w:pStyle w:val="Prrafodelista"/>
-        <w:numPr>
-          <w:ilvl w:val="2"/>
-          <w:numId w:val="17"/>
-        </w:numPr>
-        <w:rPr>
-          <w:lang w:val="es-ES_tradnl"/>
-        </w:rPr>
-      </w:pPr>
-      <w:r>
-        <w:rPr>
-          <w:lang w:val="es-ES_tradnl"/>
-        </w:rPr>
-        <w:t>La cuenta empieza a 0</w:t>
-      </w:r>
-    </w:p>
-    <w:p>
-      <w:pPr>
-        <w:pStyle w:val="Prrafodelista"/>
-        <w:numPr>
-          <w:ilvl w:val="0"/>
-          <w:numId w:val="17"/>
-        </w:numPr>
-        <w:rPr>
-          <w:lang w:val="es-ES_tradnl"/>
-        </w:rPr>
-      </w:pPr>
-      <w:r>
-        <w:rPr>
-          <w:lang w:val="es-ES_tradnl"/>
-        </w:rPr>
-        <w:t>Área de gestión de trabajadores</w:t>
-      </w:r>
-    </w:p>
-    <w:p>
-      <w:pPr>
-        <w:pStyle w:val="Prrafodelista"/>
-        <w:numPr>
-          <w:ilvl w:val="1"/>
-          <w:numId w:val="17"/>
-        </w:numPr>
-        <w:rPr>
-          <w:lang w:val="es-ES_tradnl"/>
-        </w:rPr>
-      </w:pPr>
-      <w:r>
-        <w:rPr>
-          <w:lang w:val="es-ES_tradnl"/>
-        </w:rPr>
-        <w:t>Requisitos de datos</w:t>
-      </w:r>
-      <w:r>
-        <w:rPr>
-          <w:u w:val="single"/>
-          <w:lang w:val="es-ES_tradnl"/>
-        </w:rPr>
-        <w:t xml:space="preserve"> </w:t>
-      </w:r>
-    </w:p>
-    <w:p>
-      <w:pPr>
-        <w:pStyle w:val="Prrafodelista"/>
-        <w:numPr>
-          <w:ilvl w:val="2"/>
-          <w:numId w:val="17"/>
-        </w:numPr>
-        <w:rPr>
-          <w:lang w:val="es-ES_tradnl"/>
-        </w:rPr>
-      </w:pPr>
-      <w:r>
-        <w:rPr>
-          <w:lang w:val="es-ES_tradnl"/>
-        </w:rPr>
-        <w:t>ID</w:t>
-      </w:r>
-    </w:p>
-    <w:p>
-      <w:pPr>
-        <w:pStyle w:val="Prrafodelista"/>
-        <w:numPr>
-          <w:ilvl w:val="2"/>
-          <w:numId w:val="17"/>
-        </w:numPr>
-        <w:rPr>
-          <w:lang w:val="es-ES_tradnl"/>
-        </w:rPr>
-      </w:pPr>
-      <w:r>
-        <w:t xml:space="preserve">Nombre </w:t>
-      </w:r>
-    </w:p>
-    <w:p>
-      <w:pPr>
-        <w:pStyle w:val="Prrafodelista"/>
-        <w:numPr>
-          <w:ilvl w:val="2"/>
-          <w:numId w:val="17"/>
-        </w:numPr>
-        <w:rPr>
-          <w:lang w:val="es-ES_tradnl"/>
-        </w:rPr>
-      </w:pPr>
-      <w:r>
-        <w:t xml:space="preserve">Apellido </w:t>
-      </w:r>
-    </w:p>
-    <w:p>
-      <w:pPr>
-        <w:pStyle w:val="Prrafodelista"/>
-        <w:numPr>
-          <w:ilvl w:val="2"/>
-          <w:numId w:val="17"/>
-        </w:numPr>
-        <w:rPr>
-          <w:lang w:val="es-ES_tradnl"/>
-        </w:rPr>
-      </w:pPr>
-      <w:r>
-        <w:rPr>
-          <w:lang w:val="es-ES_tradnl"/>
-        </w:rPr>
-        <w:t>Fecha de nacimiento</w:t>
-      </w:r>
-    </w:p>
-    <w:p>
-      <w:pPr>
-        <w:pStyle w:val="Prrafodelista"/>
-        <w:numPr>
-          <w:ilvl w:val="2"/>
-          <w:numId w:val="17"/>
-        </w:numPr>
-        <w:rPr>
-          <w:lang w:val="es-ES_tradnl"/>
-        </w:rPr>
-      </w:pPr>
-      <w:r>
-        <w:t xml:space="preserve">Teléfono de contacto </w:t>
-      </w:r>
-    </w:p>
-    <w:p>
-      <w:pPr>
-        <w:pStyle w:val="Prrafodelista"/>
-        <w:numPr>
-          <w:ilvl w:val="2"/>
-          <w:numId w:val="17"/>
-        </w:numPr>
-        <w:rPr>
-          <w:lang w:val="es-ES_tradnl"/>
-        </w:rPr>
-      </w:pPr>
-      <w:r>
-        <w:t>Dirección de email</w:t>
-      </w:r>
-    </w:p>
-    <w:p>
-      <w:pPr>
-        <w:pStyle w:val="Prrafodelista"/>
-        <w:numPr>
-          <w:ilvl w:val="2"/>
-          <w:numId w:val="17"/>
-        </w:numPr>
-        <w:rPr>
-          <w:lang w:val="es-ES_tradnl"/>
-        </w:rPr>
-      </w:pPr>
-      <w:r>
-        <w:rPr>
-          <w:lang w:val="es-ES_tradnl"/>
-        </w:rPr>
-        <w:t>Sueldo</w:t>
-      </w:r>
-    </w:p>
-    <w:p>
-      <w:pPr>
-        <w:pStyle w:val="Prrafodelista"/>
-        <w:numPr>
-          <w:ilvl w:val="1"/>
-          <w:numId w:val="17"/>
-        </w:numPr>
-        <w:rPr>
-          <w:lang w:val="es-ES_tradnl"/>
-        </w:rPr>
-      </w:pPr>
-      <w:r>
-        <w:rPr>
-          <w:lang w:val="es-ES_tradnl"/>
-        </w:rPr>
-        <w:t>Requisitos funcionales</w:t>
-      </w:r>
-    </w:p>
-    <w:p>
-      <w:pPr>
-        <w:pStyle w:val="Prrafodelista"/>
-        <w:numPr>
-          <w:ilvl w:val="2"/>
-          <w:numId w:val="17"/>
-        </w:numPr>
-        <w:rPr>
-          <w:lang w:val="es-ES_tradnl"/>
-        </w:rPr>
-      </w:pPr>
-      <w:r>
-        <w:rPr>
-          <w:lang w:val="es-ES_tradnl"/>
-        </w:rPr>
-        <w:t>Crear trabajadores</w:t>
-      </w:r>
-    </w:p>
-    <w:p>
-      <w:pPr>
-        <w:pStyle w:val="Prrafodelista"/>
-        <w:numPr>
-          <w:ilvl w:val="2"/>
-          <w:numId w:val="17"/>
-        </w:numPr>
-        <w:rPr>
-          <w:lang w:val="es-ES_tradnl"/>
-        </w:rPr>
-      </w:pPr>
-      <w:r>
-        <w:rPr>
-          <w:lang w:val="es-ES_tradnl"/>
-        </w:rPr>
-        <w:t>A</w:t>
-      </w:r>
-      <w:r>
-        <w:rPr>
-          <w:lang w:val="es-ES_tradnl"/>
-        </w:rPr>
-        <w:t>signar tareas a trabajadores</w:t>
-      </w:r>
-    </w:p>
-    <w:p>
-      <w:pPr>
-        <w:pStyle w:val="Prrafodelista"/>
-        <w:numPr>
-          <w:ilvl w:val="2"/>
-          <w:numId w:val="17"/>
-        </w:numPr>
-        <w:rPr>
-          <w:lang w:val="es-ES_tradnl"/>
-        </w:rPr>
-      </w:pPr>
-      <w:r>
-        <w:rPr>
-          <w:lang w:val="es-ES_tradnl"/>
-        </w:rPr>
-        <w:t>R</w:t>
-      </w:r>
-      <w:r>
-        <w:rPr>
-          <w:lang w:val="es-ES_tradnl"/>
-        </w:rPr>
-        <w:t>ealizar cuenta del dinero pagado y a deber del cliente</w:t>
-      </w:r>
-    </w:p>
-    <w:p>
-      <w:pPr>
-        <w:pStyle w:val="Prrafodelista"/>
-        <w:numPr>
-          <w:ilvl w:val="2"/>
-          <w:numId w:val="17"/>
-        </w:numPr>
-        <w:rPr>
-          <w:lang w:val="es-ES_tradnl"/>
-        </w:rPr>
-      </w:pPr>
-      <w:r>
-        <w:rPr>
-          <w:lang w:val="es-ES_tradnl"/>
-        </w:rPr>
-        <w:t>E</w:t>
-      </w:r>
-      <w:r>
-        <w:rPr>
-          <w:lang w:val="es-ES_tradnl"/>
-        </w:rPr>
-        <w:t>ditar trabajadores</w:t>
-      </w:r>
-    </w:p>
-    <w:p>
-      <w:pPr>
-        <w:pStyle w:val="Prrafodelista"/>
-        <w:numPr>
-          <w:ilvl w:val="2"/>
-          <w:numId w:val="17"/>
-        </w:numPr>
-        <w:rPr>
-          <w:lang w:val="es-ES_tradnl"/>
-        </w:rPr>
-      </w:pPr>
-      <w:r>
-        <w:rPr>
-          <w:lang w:val="es-ES_tradnl"/>
-        </w:rPr>
-        <w:t>A</w:t>
-      </w:r>
-      <w:r>
-        <w:rPr>
-          <w:lang w:val="es-ES_tradnl"/>
-        </w:rPr>
-        <w:t xml:space="preserve">signar horario a </w:t>
-      </w:r>
-      <w:r>
-        <w:rPr>
-          <w:lang w:val="es-ES_tradnl"/>
-        </w:rPr>
-        <w:t>trabajadores</w:t>
-      </w:r>
-    </w:p>
-    <w:p>
-      <w:pPr>
-        <w:pStyle w:val="Prrafodelista"/>
-        <w:numPr>
-          <w:ilvl w:val="2"/>
-          <w:numId w:val="17"/>
-        </w:numPr>
-        <w:rPr>
-          <w:lang w:val="es-ES_tradnl"/>
-        </w:rPr>
-      </w:pPr>
-      <w:r>
-        <w:rPr>
-          <w:lang w:val="es-ES_tradnl"/>
-        </w:rPr>
-        <w:t>M</w:t>
-      </w:r>
-      <w:r>
-        <w:rPr>
-          <w:lang w:val="es-ES_tradnl"/>
-        </w:rPr>
-        <w:t>odificar casos.</w:t>
-      </w:r>
-    </w:p>
-    <w:p>
-      <w:pPr>
-        <w:pStyle w:val="Prrafodelista"/>
-        <w:numPr>
-          <w:ilvl w:val="1"/>
-          <w:numId w:val="17"/>
-        </w:numPr>
-        <w:rPr>
-          <w:lang w:val="es-ES_tradnl"/>
-        </w:rPr>
-      </w:pPr>
-      <w:r>
-        <w:rPr>
-          <w:lang w:val="es-ES_tradnl"/>
-        </w:rPr>
-        <w:t>Requisitos semánticos</w:t>
-      </w:r>
-    </w:p>
-    <w:p>
-      <w:pPr>
-        <w:pStyle w:val="Prrafodelista"/>
-        <w:numPr>
-          <w:ilvl w:val="2"/>
-          <w:numId w:val="17"/>
-        </w:numPr>
-        <w:rPr>
-          <w:lang w:val="es-ES_tradnl"/>
-        </w:rPr>
-      </w:pPr>
-      <w:r>
-        <w:rPr>
-          <w:lang w:val="es-ES_tradnl"/>
-        </w:rPr>
-        <w:t>Todos los trabajadores deben ser mayores de edad</w:t>
-      </w:r>
-    </w:p>
-    <w:p>
-      <w:pPr>
-        <w:pStyle w:val="Prrafodelista"/>
-        <w:numPr>
-          <w:ilvl w:val="2"/>
-          <w:numId w:val="17"/>
-        </w:numPr>
-        <w:rPr>
-          <w:lang w:val="es-ES_tradnl"/>
-        </w:rPr>
-      </w:pPr>
-      <w:r>
-        <w:rPr>
-          <w:lang w:val="es-ES_tradnl"/>
-        </w:rPr>
-        <w:t>No puede haber</w:t>
-      </w:r>
-      <w:r>
-        <w:rPr>
-          <w:lang w:val="es-ES_tradnl"/>
-        </w:rPr>
-        <w:t xml:space="preserve"> dos </w:t>
-      </w:r>
-      <w:r>
-        <w:rPr>
-          <w:lang w:val="es-ES_tradnl"/>
-        </w:rPr>
-        <w:t>trabajadores</w:t>
-      </w:r>
-      <w:r>
-        <w:rPr>
-          <w:lang w:val="es-ES_tradnl"/>
-        </w:rPr>
-        <w:t xml:space="preserve"> con el mismo nombre y apellido</w:t>
+        <w:t xml:space="preserve"> dos trabajadores con el mismo nombre y apellido</w:t>
       </w:r>
     </w:p>
     <w:p>
@@ -2298,13 +2308,7 @@
         <w:rPr>
           <w:lang w:val="es-ES_tradnl"/>
         </w:rPr>
-        <w:t xml:space="preserve">Fecha de </w:t>
-      </w:r>
-      <w:r>
-        <w:rPr>
-          <w:lang w:val="es-ES_tradnl"/>
-        </w:rPr>
-        <w:t>finalización</w:t>
+        <w:t>Fecha de finalización</w:t>
       </w:r>
     </w:p>
     <w:p>
@@ -3382,13 +3386,7 @@
         <w:rPr>
           <w:lang w:val="es-ES_tradnl"/>
         </w:rPr>
-        <w:t>E</w:t>
-      </w:r>
-      <w:r>
-        <w:rPr>
-          <w:lang w:val="es-ES_tradnl"/>
-        </w:rPr>
-        <w:t>ditar casos</w:t>
+        <w:t>Editar casos</w:t>
       </w:r>
     </w:p>
     <w:p>
@@ -3456,8 +3454,8 @@
 </file>
 
 <file path=word/numbering.xml><?xml version="1.0" encoding="utf-8"?>
-<w:numbering xmlns:wpc="http://schemas.microsoft.com/office/word/2010/wordprocessingCanvas" xmlns:cx="http://schemas.microsoft.com/office/drawing/2014/chartex" xmlns:mc="http://schemas.openxmlformats.org/markup-compatibility/2006" xmlns:o="urn:schemas-microsoft-com:office:office" xmlns:r="http://schemas.openxmlformats.org/officeDocument/2006/relationships" xmlns:m="http://schemas.openxmlformats.org/officeDocument/2006/math" xmlns:v="urn:schemas-microsoft-com:vml" xmlns:wp14="http://schemas.microsoft.com/office/word/2010/wordprocessingDrawing" xmlns:wp="http://schemas.openxmlformats.org/drawingml/2006/wordprocessingDrawing" xmlns:w10="urn:schemas-microsoft-com:office:word" xmlns:w="http://schemas.openxmlformats.org/wordprocessingml/2006/main" xmlns:w14="http://schemas.microsoft.com/office/word/2010/wordml" xmlns:w15="http://schemas.microsoft.com/office/word/2012/wordml" xmlns:w16se="http://schemas.microsoft.com/office/word/2015/wordml/symex" xmlns:wpg="http://schemas.microsoft.com/office/word/2010/wordprocessingGroup" xmlns:wpi="http://schemas.microsoft.com/office/word/2010/wordprocessingInk" xmlns:wne="http://schemas.microsoft.com/office/word/2006/wordml" xmlns:wps="http://schemas.microsoft.com/office/word/2010/wordprocessingShape" mc:Ignorable="w14 w15 w16se wp14">
-  <w:abstractNum w:abstractNumId="0" w15:restartNumberingAfterBreak="0">
+<w:numbering xmlns:wpc="http://schemas.microsoft.com/office/word/2010/wordprocessingCanvas" xmlns:mc="http://schemas.openxmlformats.org/markup-compatibility/2006" xmlns:o="urn:schemas-microsoft-com:office:office" xmlns:r="http://schemas.openxmlformats.org/officeDocument/2006/relationships" xmlns:m="http://schemas.openxmlformats.org/officeDocument/2006/math" xmlns:v="urn:schemas-microsoft-com:vml" xmlns:wp14="http://schemas.microsoft.com/office/word/2010/wordprocessingDrawing" xmlns:wp="http://schemas.openxmlformats.org/drawingml/2006/wordprocessingDrawing" xmlns:w10="urn:schemas-microsoft-com:office:word" xmlns:w="http://schemas.openxmlformats.org/wordprocessingml/2006/main" xmlns:w14="http://schemas.microsoft.com/office/word/2010/wordml" xmlns:wpg="http://schemas.microsoft.com/office/word/2010/wordprocessingGroup" xmlns:wpi="http://schemas.microsoft.com/office/word/2010/wordprocessingInk" xmlns:wne="http://schemas.microsoft.com/office/word/2006/wordml" xmlns:wps="http://schemas.microsoft.com/office/word/2010/wordprocessingShape" mc:Ignorable="w14 wp14">
+  <w:abstractNum w:abstractNumId="0">
     <w:nsid w:val="001A00C0"/>
     <w:multiLevelType w:val="hybridMultilevel"/>
     <w:tmpl w:val="62E8EFDC"/>
@@ -3546,7 +3544,7 @@
       </w:pPr>
     </w:lvl>
   </w:abstractNum>
-  <w:abstractNum w:abstractNumId="1" w15:restartNumberingAfterBreak="0">
+  <w:abstractNum w:abstractNumId="1">
     <w:nsid w:val="01CF1C97"/>
     <w:multiLevelType w:val="hybridMultilevel"/>
     <w:tmpl w:val="E3A25DF0"/>
@@ -3659,7 +3657,7 @@
       </w:rPr>
     </w:lvl>
   </w:abstractNum>
-  <w:abstractNum w:abstractNumId="2" w15:restartNumberingAfterBreak="0">
+  <w:abstractNum w:abstractNumId="2">
     <w:nsid w:val="02E0743B"/>
     <w:multiLevelType w:val="hybridMultilevel"/>
     <w:tmpl w:val="BB789C92"/>
@@ -3772,7 +3770,7 @@
       </w:rPr>
     </w:lvl>
   </w:abstractNum>
-  <w:abstractNum w:abstractNumId="3" w15:restartNumberingAfterBreak="0">
+  <w:abstractNum w:abstractNumId="3">
     <w:nsid w:val="1A643076"/>
     <w:multiLevelType w:val="hybridMultilevel"/>
     <w:tmpl w:val="25CC8A80"/>
@@ -3863,7 +3861,7 @@
       </w:pPr>
     </w:lvl>
   </w:abstractNum>
-  <w:abstractNum w:abstractNumId="4" w15:restartNumberingAfterBreak="0">
+  <w:abstractNum w:abstractNumId="4">
     <w:nsid w:val="22136B00"/>
     <w:multiLevelType w:val="hybridMultilevel"/>
     <w:tmpl w:val="38C8B23A"/>
@@ -3949,7 +3947,7 @@
       </w:pPr>
     </w:lvl>
   </w:abstractNum>
-  <w:abstractNum w:abstractNumId="5" w15:restartNumberingAfterBreak="0">
+  <w:abstractNum w:abstractNumId="5">
     <w:nsid w:val="26CB626C"/>
     <w:multiLevelType w:val="hybridMultilevel"/>
     <w:tmpl w:val="0C44EE66"/>
@@ -4062,7 +4060,7 @@
       </w:rPr>
     </w:lvl>
   </w:abstractNum>
-  <w:abstractNum w:abstractNumId="6" w15:restartNumberingAfterBreak="0">
+  <w:abstractNum w:abstractNumId="6">
     <w:nsid w:val="2D4F6C90"/>
     <w:multiLevelType w:val="hybridMultilevel"/>
     <w:tmpl w:val="62E8EFDC"/>
@@ -4151,7 +4149,7 @@
       </w:pPr>
     </w:lvl>
   </w:abstractNum>
-  <w:abstractNum w:abstractNumId="7" w15:restartNumberingAfterBreak="0">
+  <w:abstractNum w:abstractNumId="7">
     <w:nsid w:val="47B83171"/>
     <w:multiLevelType w:val="hybridMultilevel"/>
     <w:tmpl w:val="34700830"/>
@@ -4240,7 +4238,7 @@
       </w:pPr>
     </w:lvl>
   </w:abstractNum>
-  <w:abstractNum w:abstractNumId="8" w15:restartNumberingAfterBreak="0">
+  <w:abstractNum w:abstractNumId="8">
     <w:nsid w:val="4A347C0A"/>
     <w:multiLevelType w:val="hybridMultilevel"/>
     <w:tmpl w:val="A35EC2D2"/>
@@ -4353,7 +4351,7 @@
       </w:rPr>
     </w:lvl>
   </w:abstractNum>
-  <w:abstractNum w:abstractNumId="9" w15:restartNumberingAfterBreak="0">
+  <w:abstractNum w:abstractNumId="9">
     <w:nsid w:val="4C5F0B09"/>
     <w:multiLevelType w:val="hybridMultilevel"/>
     <w:tmpl w:val="154EBBC6"/>
@@ -4466,7 +4464,7 @@
       </w:rPr>
     </w:lvl>
   </w:abstractNum>
-  <w:abstractNum w:abstractNumId="10" w15:restartNumberingAfterBreak="0">
+  <w:abstractNum w:abstractNumId="10">
     <w:nsid w:val="519B776F"/>
     <w:multiLevelType w:val="hybridMultilevel"/>
     <w:tmpl w:val="57F258C0"/>
@@ -4555,7 +4553,7 @@
       </w:pPr>
     </w:lvl>
   </w:abstractNum>
-  <w:abstractNum w:abstractNumId="11" w15:restartNumberingAfterBreak="0">
+  <w:abstractNum w:abstractNumId="11">
     <w:nsid w:val="65E378E3"/>
     <w:multiLevelType w:val="hybridMultilevel"/>
     <w:tmpl w:val="01124C3A"/>
@@ -4668,7 +4666,7 @@
       </w:rPr>
     </w:lvl>
   </w:abstractNum>
-  <w:abstractNum w:abstractNumId="12" w15:restartNumberingAfterBreak="0">
+  <w:abstractNum w:abstractNumId="12">
     <w:nsid w:val="6BD34C06"/>
     <w:multiLevelType w:val="hybridMultilevel"/>
     <w:tmpl w:val="58CE60D6"/>
@@ -4781,7 +4779,7 @@
       </w:rPr>
     </w:lvl>
   </w:abstractNum>
-  <w:abstractNum w:abstractNumId="13" w15:restartNumberingAfterBreak="0">
+  <w:abstractNum w:abstractNumId="13">
     <w:nsid w:val="70A00074"/>
     <w:multiLevelType w:val="hybridMultilevel"/>
     <w:tmpl w:val="0C1013AA"/>
@@ -4894,7 +4892,7 @@
       </w:rPr>
     </w:lvl>
   </w:abstractNum>
-  <w:abstractNum w:abstractNumId="14" w15:restartNumberingAfterBreak="0">
+  <w:abstractNum w:abstractNumId="14">
     <w:nsid w:val="7568620C"/>
     <w:multiLevelType w:val="hybridMultilevel"/>
     <w:tmpl w:val="B50E62F0"/>
@@ -5007,7 +5005,7 @@
       </w:rPr>
     </w:lvl>
   </w:abstractNum>
-  <w:abstractNum w:abstractNumId="15" w15:restartNumberingAfterBreak="0">
+  <w:abstractNum w:abstractNumId="15">
     <w:nsid w:val="77C91B5B"/>
     <w:multiLevelType w:val="hybridMultilevel"/>
     <w:tmpl w:val="72545EF2"/>
@@ -5093,7 +5091,7 @@
       </w:pPr>
     </w:lvl>
   </w:abstractNum>
-  <w:abstractNum w:abstractNumId="16" w15:restartNumberingAfterBreak="0">
+  <w:abstractNum w:abstractNumId="16">
     <w:nsid w:val="77FD7FB5"/>
     <w:multiLevelType w:val="hybridMultilevel"/>
     <w:tmpl w:val="BE821340"/>
@@ -5237,7 +5235,7 @@
 </file>
 
 <file path=word/styles.xml><?xml version="1.0" encoding="utf-8"?>
-<w:styles xmlns:mc="http://schemas.openxmlformats.org/markup-compatibility/2006" xmlns:r="http://schemas.openxmlformats.org/officeDocument/2006/relationships" xmlns:w="http://schemas.openxmlformats.org/wordprocessingml/2006/main" xmlns:w14="http://schemas.microsoft.com/office/word/2010/wordml" xmlns:w15="http://schemas.microsoft.com/office/word/2012/wordml" xmlns:w16se="http://schemas.microsoft.com/office/word/2015/wordml/symex" mc:Ignorable="w14 w15 w16se">
+<w:styles xmlns:mc="http://schemas.openxmlformats.org/markup-compatibility/2006" xmlns:r="http://schemas.openxmlformats.org/officeDocument/2006/relationships" xmlns:w="http://schemas.openxmlformats.org/wordprocessingml/2006/main" xmlns:w14="http://schemas.microsoft.com/office/word/2010/wordml" mc:Ignorable="w14">
   <w:docDefaults>
     <w:rPrDefault>
       <w:rPr>
@@ -5253,378 +5251,144 @@
       </w:pPr>
     </w:pPrDefault>
   </w:docDefaults>
-  <w:latentStyles w:defLockedState="0" w:defUIPriority="99" w:defSemiHidden="0" w:defUnhideWhenUsed="0" w:defQFormat="0" w:count="371">
-    <w:lsdException w:name="Normal" w:uiPriority="0" w:qFormat="1"/>
-    <w:lsdException w:name="heading 1" w:uiPriority="9" w:qFormat="1"/>
-    <w:lsdException w:name="heading 2" w:semiHidden="1" w:uiPriority="9" w:unhideWhenUsed="1" w:qFormat="1"/>
-    <w:lsdException w:name="heading 3" w:semiHidden="1" w:uiPriority="9" w:unhideWhenUsed="1" w:qFormat="1"/>
-    <w:lsdException w:name="heading 4" w:semiHidden="1" w:uiPriority="9" w:unhideWhenUsed="1" w:qFormat="1"/>
-    <w:lsdException w:name="heading 5" w:semiHidden="1" w:uiPriority="9" w:unhideWhenUsed="1" w:qFormat="1"/>
-    <w:lsdException w:name="heading 6" w:semiHidden="1" w:uiPriority="9" w:unhideWhenUsed="1" w:qFormat="1"/>
-    <w:lsdException w:name="heading 7" w:semiHidden="1" w:uiPriority="9" w:unhideWhenUsed="1" w:qFormat="1"/>
-    <w:lsdException w:name="heading 8" w:semiHidden="1" w:uiPriority="9" w:unhideWhenUsed="1" w:qFormat="1"/>
-    <w:lsdException w:name="heading 9" w:semiHidden="1" w:uiPriority="9" w:unhideWhenUsed="1" w:qFormat="1"/>
-    <w:lsdException w:name="index 1" w:semiHidden="1" w:unhideWhenUsed="1"/>
-    <w:lsdException w:name="index 2" w:semiHidden="1" w:unhideWhenUsed="1"/>
-    <w:lsdException w:name="index 3" w:semiHidden="1" w:unhideWhenUsed="1"/>
-    <w:lsdException w:name="index 4" w:semiHidden="1" w:unhideWhenUsed="1"/>
-    <w:lsdException w:name="index 5" w:semiHidden="1" w:unhideWhenUsed="1"/>
-    <w:lsdException w:name="index 6" w:semiHidden="1" w:unhideWhenUsed="1"/>
-    <w:lsdException w:name="index 7" w:semiHidden="1" w:unhideWhenUsed="1"/>
-    <w:lsdException w:name="index 8" w:semiHidden="1" w:unhideWhenUsed="1"/>
-    <w:lsdException w:name="index 9" w:semiHidden="1" w:unhideWhenUsed="1"/>
-    <w:lsdException w:name="toc 1" w:semiHidden="1" w:uiPriority="39" w:unhideWhenUsed="1"/>
-    <w:lsdException w:name="toc 2" w:semiHidden="1" w:uiPriority="39" w:unhideWhenUsed="1"/>
-    <w:lsdException w:name="toc 3" w:semiHidden="1" w:uiPriority="39" w:unhideWhenUsed="1"/>
-    <w:lsdException w:name="toc 4" w:semiHidden="1" w:uiPriority="39" w:unhideWhenUsed="1"/>
-    <w:lsdException w:name="toc 5" w:semiHidden="1" w:uiPriority="39" w:unhideWhenUsed="1"/>
-    <w:lsdException w:name="toc 6" w:semiHidden="1" w:uiPriority="39" w:unhideWhenUsed="1"/>
-    <w:lsdException w:name="toc 7" w:semiHidden="1" w:uiPriority="39" w:unhideWhenUsed="1"/>
-    <w:lsdException w:name="toc 8" w:semiHidden="1" w:uiPriority="39" w:unhideWhenUsed="1"/>
-    <w:lsdException w:name="toc 9" w:semiHidden="1" w:uiPriority="39" w:unhideWhenUsed="1"/>
-    <w:lsdException w:name="Normal Indent" w:semiHidden="1" w:unhideWhenUsed="1"/>
-    <w:lsdException w:name="footnote text" w:semiHidden="1" w:unhideWhenUsed="1"/>
-    <w:lsdException w:name="annotation text" w:semiHidden="1" w:unhideWhenUsed="1"/>
-    <w:lsdException w:name="header" w:semiHidden="1" w:unhideWhenUsed="1"/>
-    <w:lsdException w:name="footer" w:semiHidden="1" w:unhideWhenUsed="1"/>
-    <w:lsdException w:name="index heading" w:semiHidden="1" w:unhideWhenUsed="1"/>
-    <w:lsdException w:name="caption" w:semiHidden="1" w:uiPriority="35" w:unhideWhenUsed="1" w:qFormat="1"/>
-    <w:lsdException w:name="table of figures" w:semiHidden="1" w:unhideWhenUsed="1"/>
-    <w:lsdException w:name="envelope address" w:semiHidden="1" w:unhideWhenUsed="1"/>
-    <w:lsdException w:name="envelope return" w:semiHidden="1" w:unhideWhenUsed="1"/>
-    <w:lsdException w:name="footnote reference" w:semiHidden="1" w:unhideWhenUsed="1"/>
-    <w:lsdException w:name="annotation reference" w:semiHidden="1" w:unhideWhenUsed="1"/>
-    <w:lsdException w:name="line number" w:semiHidden="1" w:unhideWhenUsed="1"/>
-    <w:lsdException w:name="page number" w:semiHidden="1" w:unhideWhenUsed="1"/>
-    <w:lsdException w:name="endnote reference" w:semiHidden="1" w:unhideWhenUsed="1"/>
-    <w:lsdException w:name="endnote text" w:semiHidden="1" w:unhideWhenUsed="1"/>
-    <w:lsdException w:name="table of authorities" w:semiHidden="1" w:unhideWhenUsed="1"/>
-    <w:lsdException w:name="macro" w:semiHidden="1" w:unhideWhenUsed="1"/>
-    <w:lsdException w:name="toa heading" w:semiHidden="1" w:unhideWhenUsed="1"/>
-    <w:lsdException w:name="List" w:semiHidden="1" w:unhideWhenUsed="1"/>
-    <w:lsdException w:name="List Bullet" w:semiHidden="1" w:unhideWhenUsed="1"/>
-    <w:lsdException w:name="List Number" w:semiHidden="1" w:unhideWhenUsed="1"/>
-    <w:lsdException w:name="List 2" w:semiHidden="1" w:unhideWhenUsed="1"/>
-    <w:lsdException w:name="List 3" w:semiHidden="1" w:unhideWhenUsed="1"/>
-    <w:lsdException w:name="List 4" w:semiHidden="1" w:unhideWhenUsed="1"/>
-    <w:lsdException w:name="List 5" w:semiHidden="1" w:unhideWhenUsed="1"/>
-    <w:lsdException w:name="List Bullet 2" w:semiHidden="1" w:unhideWhenUsed="1"/>
-    <w:lsdException w:name="List Bullet 3" w:semiHidden="1" w:unhideWhenUsed="1"/>
-    <w:lsdException w:name="List Bullet 4" w:semiHidden="1" w:unhideWhenUsed="1"/>
-    <w:lsdException w:name="List Bullet 5" w:semiHidden="1" w:unhideWhenUsed="1"/>
-    <w:lsdException w:name="List Number 2" w:semiHidden="1" w:unhideWhenUsed="1"/>
-    <w:lsdException w:name="List Number 3" w:semiHidden="1" w:unhideWhenUsed="1"/>
-    <w:lsdException w:name="List Number 4" w:semiHidden="1" w:unhideWhenUsed="1"/>
-    <w:lsdException w:name="List Number 5" w:semiHidden="1" w:unhideWhenUsed="1"/>
-    <w:lsdException w:name="Title" w:uiPriority="10" w:qFormat="1"/>
-    <w:lsdException w:name="Closing" w:semiHidden="1" w:unhideWhenUsed="1"/>
-    <w:lsdException w:name="Signature" w:semiHidden="1" w:unhideWhenUsed="1"/>
-    <w:lsdException w:name="Default Paragraph Font" w:semiHidden="1" w:uiPriority="1" w:unhideWhenUsed="1"/>
-    <w:lsdException w:name="Body Text" w:semiHidden="1" w:unhideWhenUsed="1"/>
-    <w:lsdException w:name="Body Text Indent" w:semiHidden="1" w:unhideWhenUsed="1"/>
-    <w:lsdException w:name="List Continue" w:semiHidden="1" w:unhideWhenUsed="1"/>
-    <w:lsdException w:name="List Continue 2" w:semiHidden="1" w:unhideWhenUsed="1"/>
-    <w:lsdException w:name="List Continue 3" w:semiHidden="1" w:unhideWhenUsed="1"/>
-    <w:lsdException w:name="List Continue 4" w:semiHidden="1" w:unhideWhenUsed="1"/>
-    <w:lsdException w:name="List Continue 5" w:semiHidden="1" w:unhideWhenUsed="1"/>
-    <w:lsdException w:name="Message Header" w:semiHidden="1" w:unhideWhenUsed="1"/>
-    <w:lsdException w:name="Subtitle" w:uiPriority="11" w:qFormat="1"/>
-    <w:lsdException w:name="Salutation" w:semiHidden="1" w:unhideWhenUsed="1"/>
-    <w:lsdException w:name="Date" w:semiHidden="1" w:unhideWhenUsed="1"/>
-    <w:lsdException w:name="Body Text First Indent" w:semiHidden="1" w:unhideWhenUsed="1"/>
-    <w:lsdException w:name="Body Text First Indent 2" w:semiHidden="1" w:unhideWhenUsed="1"/>
-    <w:lsdException w:name="Note Heading" w:semiHidden="1" w:unhideWhenUsed="1"/>
-    <w:lsdException w:name="Body Text 2" w:semiHidden="1" w:unhideWhenUsed="1"/>
-    <w:lsdException w:name="Body Text 3" w:semiHidden="1" w:unhideWhenUsed="1"/>
-    <w:lsdException w:name="Body Text Indent 2" w:semiHidden="1" w:unhideWhenUsed="1"/>
-    <w:lsdException w:name="Body Text Indent 3" w:semiHidden="1" w:unhideWhenUsed="1"/>
-    <w:lsdException w:name="Block Text" w:semiHidden="1" w:unhideWhenUsed="1"/>
-    <w:lsdException w:name="Hyperlink" w:semiHidden="1" w:unhideWhenUsed="1"/>
-    <w:lsdException w:name="FollowedHyperlink" w:semiHidden="1" w:unhideWhenUsed="1"/>
-    <w:lsdException w:name="Strong" w:uiPriority="22" w:qFormat="1"/>
-    <w:lsdException w:name="Emphasis" w:uiPriority="20" w:qFormat="1"/>
-    <w:lsdException w:name="Document Map" w:semiHidden="1" w:unhideWhenUsed="1"/>
-    <w:lsdException w:name="Plain Text" w:semiHidden="1" w:unhideWhenUsed="1"/>
-    <w:lsdException w:name="E-mail Signature" w:semiHidden="1" w:unhideWhenUsed="1"/>
-    <w:lsdException w:name="HTML Top of Form" w:semiHidden="1" w:unhideWhenUsed="1"/>
-    <w:lsdException w:name="HTML Bottom of Form" w:semiHidden="1" w:unhideWhenUsed="1"/>
-    <w:lsdException w:name="Normal (Web)" w:semiHidden="1" w:unhideWhenUsed="1"/>
-    <w:lsdException w:name="HTML Acronym" w:semiHidden="1" w:unhideWhenUsed="1"/>
-    <w:lsdException w:name="HTML Address" w:semiHidden="1" w:unhideWhenUsed="1"/>
-    <w:lsdException w:name="HTML Cite" w:semiHidden="1" w:unhideWhenUsed="1"/>
-    <w:lsdException w:name="HTML Code" w:semiHidden="1" w:unhideWhenUsed="1"/>
-    <w:lsdException w:name="HTML Definition" w:semiHidden="1" w:unhideWhenUsed="1"/>
-    <w:lsdException w:name="HTML Keyboard" w:semiHidden="1" w:unhideWhenUsed="1"/>
-    <w:lsdException w:name="HTML Preformatted" w:semiHidden="1" w:unhideWhenUsed="1"/>
-    <w:lsdException w:name="HTML Sample" w:semiHidden="1" w:unhideWhenUsed="1"/>
-    <w:lsdException w:name="HTML Typewriter" w:semiHidden="1" w:unhideWhenUsed="1"/>
-    <w:lsdException w:name="HTML Variable" w:semiHidden="1" w:unhideWhenUsed="1"/>
-    <w:lsdException w:name="Normal Table" w:semiHidden="1" w:unhideWhenUsed="1"/>
-    <w:lsdException w:name="annotation subject" w:semiHidden="1" w:unhideWhenUsed="1"/>
-    <w:lsdException w:name="No List" w:semiHidden="1" w:unhideWhenUsed="1"/>
-    <w:lsdException w:name="Outline List 1" w:semiHidden="1" w:unhideWhenUsed="1"/>
-    <w:lsdException w:name="Outline List 2" w:semiHidden="1" w:unhideWhenUsed="1"/>
-    <w:lsdException w:name="Outline List 3" w:semiHidden="1" w:unhideWhenUsed="1"/>
-    <w:lsdException w:name="Table Simple 1" w:semiHidden="1" w:unhideWhenUsed="1"/>
-    <w:lsdException w:name="Table Simple 2" w:semiHidden="1" w:unhideWhenUsed="1"/>
-    <w:lsdException w:name="Table Simple 3" w:semiHidden="1" w:unhideWhenUsed="1"/>
-    <w:lsdException w:name="Table Classic 1" w:semiHidden="1" w:unhideWhenUsed="1"/>
-    <w:lsdException w:name="Table Classic 2" w:semiHidden="1" w:unhideWhenUsed="1"/>
-    <w:lsdException w:name="Table Classic 3" w:semiHidden="1" w:unhideWhenUsed="1"/>
-    <w:lsdException w:name="Table Classic 4" w:semiHidden="1" w:unhideWhenUsed="1"/>
-    <w:lsdException w:name="Table Colorful 1" w:semiHidden="1" w:unhideWhenUsed="1"/>
-    <w:lsdException w:name="Table Colorful 2" w:semiHidden="1" w:unhideWhenUsed="1"/>
-    <w:lsdException w:name="Table Colorful 3" w:semiHidden="1" w:unhideWhenUsed="1"/>
-    <w:lsdException w:name="Table Columns 1" w:semiHidden="1" w:unhideWhenUsed="1"/>
-    <w:lsdException w:name="Table Columns 2" w:semiHidden="1" w:unhideWhenUsed="1"/>
-    <w:lsdException w:name="Table Columns 3" w:semiHidden="1" w:unhideWhenUsed="1"/>
-    <w:lsdException w:name="Table Columns 4" w:semiHidden="1" w:unhideWhenUsed="1"/>
-    <w:lsdException w:name="Table Columns 5" w:semiHidden="1" w:unhideWhenUsed="1"/>
-    <w:lsdException w:name="Table Grid 1" w:semiHidden="1" w:unhideWhenUsed="1"/>
-    <w:lsdException w:name="Table Grid 2" w:semiHidden="1" w:unhideWhenUsed="1"/>
-    <w:lsdException w:name="Table Grid 3" w:semiHidden="1" w:unhideWhenUsed="1"/>
-    <w:lsdException w:name="Table Grid 4" w:semiHidden="1" w:unhideWhenUsed="1"/>
-    <w:lsdException w:name="Table Grid 5" w:semiHidden="1" w:unhideWhenUsed="1"/>
-    <w:lsdException w:name="Table Grid 6" w:semiHidden="1" w:unhideWhenUsed="1"/>
-    <w:lsdException w:name="Table Grid 7" w:semiHidden="1" w:unhideWhenUsed="1"/>
-    <w:lsdException w:name="Table Grid 8" w:semiHidden="1" w:unhideWhenUsed="1"/>
-    <w:lsdException w:name="Table List 1" w:semiHidden="1" w:unhideWhenUsed="1"/>
-    <w:lsdException w:name="Table List 2" w:semiHidden="1" w:unhideWhenUsed="1"/>
-    <w:lsdException w:name="Table List 3" w:semiHidden="1" w:unhideWhenUsed="1"/>
-    <w:lsdException w:name="Table List 4" w:semiHidden="1" w:unhideWhenUsed="1"/>
-    <w:lsdException w:name="Table List 5" w:semiHidden="1" w:unhideWhenUsed="1"/>
-    <w:lsdException w:name="Table List 6" w:semiHidden="1" w:unhideWhenUsed="1"/>
-    <w:lsdException w:name="Table List 7" w:semiHidden="1" w:unhideWhenUsed="1"/>
-    <w:lsdException w:name="Table List 8" w:semiHidden="1" w:unhideWhenUsed="1"/>
-    <w:lsdException w:name="Table 3D effects 1" w:semiHidden="1" w:unhideWhenUsed="1"/>
-    <w:lsdException w:name="Table 3D effects 2" w:semiHidden="1" w:unhideWhenUsed="1"/>
-    <w:lsdException w:name="Table 3D effects 3" w:semiHidden="1" w:unhideWhenUsed="1"/>
-    <w:lsdException w:name="Table Contemporary" w:semiHidden="1" w:unhideWhenUsed="1"/>
-    <w:lsdException w:name="Table Elegant" w:semiHidden="1" w:unhideWhenUsed="1"/>
-    <w:lsdException w:name="Table Professional" w:semiHidden="1" w:unhideWhenUsed="1"/>
-    <w:lsdException w:name="Table Subtle 1" w:semiHidden="1" w:unhideWhenUsed="1"/>
-    <w:lsdException w:name="Table Subtle 2" w:semiHidden="1" w:unhideWhenUsed="1"/>
-    <w:lsdException w:name="Table Web 1" w:semiHidden="1" w:unhideWhenUsed="1"/>
-    <w:lsdException w:name="Table Web 2" w:semiHidden="1" w:unhideWhenUsed="1"/>
-    <w:lsdException w:name="Table Web 3" w:semiHidden="1" w:unhideWhenUsed="1"/>
-    <w:lsdException w:name="Balloon Text" w:semiHidden="1" w:unhideWhenUsed="1"/>
-    <w:lsdException w:name="Table Grid" w:uiPriority="59"/>
-    <w:lsdException w:name="Table Theme" w:semiHidden="1" w:unhideWhenUsed="1"/>
-    <w:lsdException w:name="Placeholder Text" w:semiHidden="1"/>
-    <w:lsdException w:name="No Spacing" w:uiPriority="1" w:qFormat="1"/>
-    <w:lsdException w:name="Light Shading" w:uiPriority="60"/>
-    <w:lsdException w:name="Light List" w:uiPriority="61"/>
-    <w:lsdException w:name="Light Grid" w:uiPriority="62"/>
-    <w:lsdException w:name="Medium Shading 1" w:uiPriority="63"/>
-    <w:lsdException w:name="Medium Shading 2" w:uiPriority="64"/>
-    <w:lsdException w:name="Medium List 1" w:uiPriority="65"/>
-    <w:lsdException w:name="Medium List 2" w:uiPriority="66"/>
-    <w:lsdException w:name="Medium Grid 1" w:uiPriority="67"/>
-    <w:lsdException w:name="Medium Grid 2" w:uiPriority="68"/>
-    <w:lsdException w:name="Medium Grid 3" w:uiPriority="69"/>
-    <w:lsdException w:name="Dark List" w:uiPriority="70"/>
-    <w:lsdException w:name="Colorful Shading" w:uiPriority="71"/>
-    <w:lsdException w:name="Colorful List" w:uiPriority="72"/>
-    <w:lsdException w:name="Colorful Grid" w:uiPriority="73"/>
-    <w:lsdException w:name="Light Shading Accent 1" w:uiPriority="60"/>
-    <w:lsdException w:name="Light List Accent 1" w:uiPriority="61"/>
-    <w:lsdException w:name="Light Grid Accent 1" w:uiPriority="62"/>
-    <w:lsdException w:name="Medium Shading 1 Accent 1" w:uiPriority="63"/>
-    <w:lsdException w:name="Medium Shading 2 Accent 1" w:uiPriority="64"/>
-    <w:lsdException w:name="Medium List 1 Accent 1" w:uiPriority="65"/>
-    <w:lsdException w:name="Revision" w:semiHidden="1"/>
-    <w:lsdException w:name="List Paragraph" w:uiPriority="34" w:qFormat="1"/>
-    <w:lsdException w:name="Quote" w:uiPriority="29" w:qFormat="1"/>
-    <w:lsdException w:name="Intense Quote" w:uiPriority="30" w:qFormat="1"/>
-    <w:lsdException w:name="Medium List 2 Accent 1" w:uiPriority="66"/>
-    <w:lsdException w:name="Medium Grid 1 Accent 1" w:uiPriority="67"/>
-    <w:lsdException w:name="Medium Grid 2 Accent 1" w:uiPriority="68"/>
-    <w:lsdException w:name="Medium Grid 3 Accent 1" w:uiPriority="69"/>
-    <w:lsdException w:name="Dark List Accent 1" w:uiPriority="70"/>
-    <w:lsdException w:name="Colorful Shading Accent 1" w:uiPriority="71"/>
-    <w:lsdException w:name="Colorful List Accent 1" w:uiPriority="72"/>
-    <w:lsdException w:name="Colorful Grid Accent 1" w:uiPriority="73"/>
-    <w:lsdException w:name="Light Shading Accent 2" w:uiPriority="60"/>
-    <w:lsdException w:name="Light List Accent 2" w:uiPriority="61"/>
-    <w:lsdException w:name="Light Grid Accent 2" w:uiPriority="62"/>
-    <w:lsdException w:name="Medium Shading 1 Accent 2" w:uiPriority="63"/>
-    <w:lsdException w:name="Medium Shading 2 Accent 2" w:uiPriority="64"/>
-    <w:lsdException w:name="Medium List 1 Accent 2" w:uiPriority="65"/>
-    <w:lsdException w:name="Medium List 2 Accent 2" w:uiPriority="66"/>
-    <w:lsdException w:name="Medium Grid 1 Accent 2" w:uiPriority="67"/>
-    <w:lsdException w:name="Medium Grid 2 Accent 2" w:uiPriority="68"/>
-    <w:lsdException w:name="Medium Grid 3 Accent 2" w:uiPriority="69"/>
-    <w:lsdException w:name="Dark List Accent 2" w:uiPriority="70"/>
-    <w:lsdException w:name="Colorful Shading Accent 2" w:uiPriority="71"/>
-    <w:lsdException w:name="Colorful List Accent 2" w:uiPriority="72"/>
-    <w:lsdException w:name="Colorful Grid Accent 2" w:uiPriority="73"/>
-    <w:lsdException w:name="Light Shading Accent 3" w:uiPriority="60"/>
-    <w:lsdException w:name="Light List Accent 3" w:uiPriority="61"/>
-    <w:lsdException w:name="Light Grid Accent 3" w:uiPriority="62"/>
-    <w:lsdException w:name="Medium Shading 1 Accent 3" w:uiPriority="63"/>
-    <w:lsdException w:name="Medium Shading 2 Accent 3" w:uiPriority="64"/>
-    <w:lsdException w:name="Medium List 1 Accent 3" w:uiPriority="65"/>
-    <w:lsdException w:name="Medium List 2 Accent 3" w:uiPriority="66"/>
-    <w:lsdException w:name="Medium Grid 1 Accent 3" w:uiPriority="67"/>
-    <w:lsdException w:name="Medium Grid 2 Accent 3" w:uiPriority="68"/>
-    <w:lsdException w:name="Medium Grid 3 Accent 3" w:uiPriority="69"/>
-    <w:lsdException w:name="Dark List Accent 3" w:uiPriority="70"/>
-    <w:lsdException w:name="Colorful Shading Accent 3" w:uiPriority="71"/>
-    <w:lsdException w:name="Colorful List Accent 3" w:uiPriority="72"/>
-    <w:lsdException w:name="Colorful Grid Accent 3" w:uiPriority="73"/>
-    <w:lsdException w:name="Light Shading Accent 4" w:uiPriority="60"/>
-    <w:lsdException w:name="Light List Accent 4" w:uiPriority="61"/>
-    <w:lsdException w:name="Light Grid Accent 4" w:uiPriority="62"/>
-    <w:lsdException w:name="Medium Shading 1 Accent 4" w:uiPriority="63"/>
-    <w:lsdException w:name="Medium Shading 2 Accent 4" w:uiPriority="64"/>
-    <w:lsdException w:name="Medium List 1 Accent 4" w:uiPriority="65"/>
-    <w:lsdException w:name="Medium List 2 Accent 4" w:uiPriority="66"/>
-    <w:lsdException w:name="Medium Grid 1 Accent 4" w:uiPriority="67"/>
-    <w:lsdException w:name="Medium Grid 2 Accent 4" w:uiPriority="68"/>
-    <w:lsdException w:name="Medium Grid 3 Accent 4" w:uiPriority="69"/>
-    <w:lsdException w:name="Dark List Accent 4" w:uiPriority="70"/>
-    <w:lsdException w:name="Colorful Shading Accent 4" w:uiPriority="71"/>
-    <w:lsdException w:name="Colorful List Accent 4" w:uiPriority="72"/>
-    <w:lsdException w:name="Colorful Grid Accent 4" w:uiPriority="73"/>
-    <w:lsdException w:name="Light Shading Accent 5" w:uiPriority="60"/>
-    <w:lsdException w:name="Light List Accent 5" w:uiPriority="61"/>
-    <w:lsdException w:name="Light Grid Accent 5" w:uiPriority="62"/>
-    <w:lsdException w:name="Medium Shading 1 Accent 5" w:uiPriority="63"/>
-    <w:lsdException w:name="Medium Shading 2 Accent 5" w:uiPriority="64"/>
-    <w:lsdException w:name="Medium List 1 Accent 5" w:uiPriority="65"/>
-    <w:lsdException w:name="Medium List 2 Accent 5" w:uiPriority="66"/>
-    <w:lsdException w:name="Medium Grid 1 Accent 5" w:uiPriority="67"/>
-    <w:lsdException w:name="Medium Grid 2 Accent 5" w:uiPriority="68"/>
-    <w:lsdException w:name="Medium Grid 3 Accent 5" w:uiPriority="69"/>
-    <w:lsdException w:name="Dark List Accent 5" w:uiPriority="70"/>
-    <w:lsdException w:name="Colorful Shading Accent 5" w:uiPriority="71"/>
-    <w:lsdException w:name="Colorful List Accent 5" w:uiPriority="72"/>
-    <w:lsdException w:name="Colorful Grid Accent 5" w:uiPriority="73"/>
-    <w:lsdException w:name="Light Shading Accent 6" w:uiPriority="60"/>
-    <w:lsdException w:name="Light List Accent 6" w:uiPriority="61"/>
-    <w:lsdException w:name="Light Grid Accent 6" w:uiPriority="62"/>
-    <w:lsdException w:name="Medium Shading 1 Accent 6" w:uiPriority="63"/>
-    <w:lsdException w:name="Medium Shading 2 Accent 6" w:uiPriority="64"/>
-    <w:lsdException w:name="Medium List 1 Accent 6" w:uiPriority="65"/>
-    <w:lsdException w:name="Medium List 2 Accent 6" w:uiPriority="66"/>
-    <w:lsdException w:name="Medium Grid 1 Accent 6" w:uiPriority="67"/>
-    <w:lsdException w:name="Medium Grid 2 Accent 6" w:uiPriority="68"/>
-    <w:lsdException w:name="Medium Grid 3 Accent 6" w:uiPriority="69"/>
-    <w:lsdException w:name="Dark List Accent 6" w:uiPriority="70"/>
-    <w:lsdException w:name="Colorful Shading Accent 6" w:uiPriority="71"/>
-    <w:lsdException w:name="Colorful List Accent 6" w:uiPriority="72"/>
-    <w:lsdException w:name="Colorful Grid Accent 6" w:uiPriority="73"/>
-    <w:lsdException w:name="Subtle Emphasis" w:uiPriority="19" w:qFormat="1"/>
-    <w:lsdException w:name="Intense Emphasis" w:uiPriority="21" w:qFormat="1"/>
-    <w:lsdException w:name="Subtle Reference" w:uiPriority="31" w:qFormat="1"/>
-    <w:lsdException w:name="Intense Reference" w:uiPriority="32" w:qFormat="1"/>
-    <w:lsdException w:name="Book Title" w:uiPriority="33" w:qFormat="1"/>
-    <w:lsdException w:name="Bibliography" w:semiHidden="1" w:uiPriority="37" w:unhideWhenUsed="1"/>
-    <w:lsdException w:name="TOC Heading" w:semiHidden="1" w:uiPriority="39" w:unhideWhenUsed="1" w:qFormat="1"/>
-    <w:lsdException w:name="Plain Table 1" w:uiPriority="41"/>
-    <w:lsdException w:name="Plain Table 2" w:uiPriority="42"/>
-    <w:lsdException w:name="Plain Table 3" w:uiPriority="43"/>
-    <w:lsdException w:name="Plain Table 4" w:uiPriority="44"/>
-    <w:lsdException w:name="Plain Table 5" w:uiPriority="45"/>
-    <w:lsdException w:name="Grid Table Light" w:uiPriority="40"/>
-    <w:lsdException w:name="Grid Table 1 Light" w:uiPriority="46"/>
-    <w:lsdException w:name="Grid Table 2" w:uiPriority="47"/>
-    <w:lsdException w:name="Grid Table 3" w:uiPriority="48"/>
-    <w:lsdException w:name="Grid Table 4" w:uiPriority="49"/>
-    <w:lsdException w:name="Grid Table 5 Dark" w:uiPriority="50"/>
-    <w:lsdException w:name="Grid Table 6 Colorful" w:uiPriority="51"/>
-    <w:lsdException w:name="Grid Table 7 Colorful" w:uiPriority="52"/>
-    <w:lsdException w:name="Grid Table 1 Light Accent 1" w:uiPriority="46"/>
-    <w:lsdException w:name="Grid Table 2 Accent 1" w:uiPriority="47"/>
-    <w:lsdException w:name="Grid Table 3 Accent 1" w:uiPriority="48"/>
-    <w:lsdException w:name="Grid Table 4 Accent 1" w:uiPriority="49"/>
-    <w:lsdException w:name="Grid Table 5 Dark Accent 1" w:uiPriority="50"/>
-    <w:lsdException w:name="Grid Table 6 Colorful Accent 1" w:uiPriority="51"/>
-    <w:lsdException w:name="Grid Table 7 Colorful Accent 1" w:uiPriority="52"/>
-    <w:lsdException w:name="Grid Table 1 Light Accent 2" w:uiPriority="46"/>
-    <w:lsdException w:name="Grid Table 2 Accent 2" w:uiPriority="47"/>
-    <w:lsdException w:name="Grid Table 3 Accent 2" w:uiPriority="48"/>
-    <w:lsdException w:name="Grid Table 4 Accent 2" w:uiPriority="49"/>
-    <w:lsdException w:name="Grid Table 5 Dark Accent 2" w:uiPriority="50"/>
-    <w:lsdException w:name="Grid Table 6 Colorful Accent 2" w:uiPriority="51"/>
-    <w:lsdException w:name="Grid Table 7 Colorful Accent 2" w:uiPriority="52"/>
-    <w:lsdException w:name="Grid Table 1 Light Accent 3" w:uiPriority="46"/>
-    <w:lsdException w:name="Grid Table 2 Accent 3" w:uiPriority="47"/>
-    <w:lsdException w:name="Grid Table 3 Accent 3" w:uiPriority="48"/>
-    <w:lsdException w:name="Grid Table 4 Accent 3" w:uiPriority="49"/>
-    <w:lsdException w:name="Grid Table 5 Dark Accent 3" w:uiPriority="50"/>
-    <w:lsdException w:name="Grid Table 6 Colorful Accent 3" w:uiPriority="51"/>
-    <w:lsdException w:name="Grid Table 7 Colorful Accent 3" w:uiPriority="52"/>
-    <w:lsdException w:name="Grid Table 1 Light Accent 4" w:uiPriority="46"/>
-    <w:lsdException w:name="Grid Table 2 Accent 4" w:uiPriority="47"/>
-    <w:lsdException w:name="Grid Table 3 Accent 4" w:uiPriority="48"/>
-    <w:lsdException w:name="Grid Table 4 Accent 4" w:uiPriority="49"/>
-    <w:lsdException w:name="Grid Table 5 Dark Accent 4" w:uiPriority="50"/>
-    <w:lsdException w:name="Grid Table 6 Colorful Accent 4" w:uiPriority="51"/>
-    <w:lsdException w:name="Grid Table 7 Colorful Accent 4" w:uiPriority="52"/>
-    <w:lsdException w:name="Grid Table 1 Light Accent 5" w:uiPriority="46"/>
-    <w:lsdException w:name="Grid Table 2 Accent 5" w:uiPriority="47"/>
-    <w:lsdException w:name="Grid Table 3 Accent 5" w:uiPriority="48"/>
-    <w:lsdException w:name="Grid Table 4 Accent 5" w:uiPriority="49"/>
-    <w:lsdException w:name="Grid Table 5 Dark Accent 5" w:uiPriority="50"/>
-    <w:lsdException w:name="Grid Table 6 Colorful Accent 5" w:uiPriority="51"/>
-    <w:lsdException w:name="Grid Table 7 Colorful Accent 5" w:uiPriority="52"/>
-    <w:lsdException w:name="Grid Table 1 Light Accent 6" w:uiPriority="46"/>
-    <w:lsdException w:name="Grid Table 2 Accent 6" w:uiPriority="47"/>
-    <w:lsdException w:name="Grid Table 3 Accent 6" w:uiPriority="48"/>
-    <w:lsdException w:name="Grid Table 4 Accent 6" w:uiPriority="49"/>
-    <w:lsdException w:name="Grid Table 5 Dark Accent 6" w:uiPriority="50"/>
-    <w:lsdException w:name="Grid Table 6 Colorful Accent 6" w:uiPriority="51"/>
-    <w:lsdException w:name="Grid Table 7 Colorful Accent 6" w:uiPriority="52"/>
-    <w:lsdException w:name="List Table 1 Light" w:uiPriority="46"/>
-    <w:lsdException w:name="List Table 2" w:uiPriority="47"/>
-    <w:lsdException w:name="List Table 3" w:uiPriority="48"/>
-    <w:lsdException w:name="List Table 4" w:uiPriority="49"/>
-    <w:lsdException w:name="List Table 5 Dark" w:uiPriority="50"/>
-    <w:lsdException w:name="List Table 6 Colorful" w:uiPriority="51"/>
-    <w:lsdException w:name="List Table 7 Colorful" w:uiPriority="52"/>
-    <w:lsdException w:name="List Table 1 Light Accent 1" w:uiPriority="46"/>
-    <w:lsdException w:name="List Table 2 Accent 1" w:uiPriority="47"/>
-    <w:lsdException w:name="List Table 3 Accent 1" w:uiPriority="48"/>
-    <w:lsdException w:name="List Table 4 Accent 1" w:uiPriority="49"/>
-    <w:lsdException w:name="List Table 5 Dark Accent 1" w:uiPriority="50"/>
-    <w:lsdException w:name="List Table 6 Colorful Accent 1" w:uiPriority="51"/>
-    <w:lsdException w:name="List Table 7 Colorful Accent 1" w:uiPriority="52"/>
-    <w:lsdException w:name="List Table 1 Light Accent 2" w:uiPriority="46"/>
-    <w:lsdException w:name="List Table 2 Accent 2" w:uiPriority="47"/>
-    <w:lsdException w:name="List Table 3 Accent 2" w:uiPriority="48"/>
-    <w:lsdException w:name="List Table 4 Accent 2" w:uiPriority="49"/>
-    <w:lsdException w:name="List Table 5 Dark Accent 2" w:uiPriority="50"/>
-    <w:lsdException w:name="List Table 6 Colorful Accent 2" w:uiPriority="51"/>
-    <w:lsdException w:name="List Table 7 Colorful Accent 2" w:uiPriority="52"/>
-    <w:lsdException w:name="List Table 1 Light Accent 3" w:uiPriority="46"/>
-    <w:lsdException w:name="List Table 2 Accent 3" w:uiPriority="47"/>
-    <w:lsdException w:name="List Table 3 Accent 3" w:uiPriority="48"/>
-    <w:lsdException w:name="List Table 4 Accent 3" w:uiPriority="49"/>
-    <w:lsdException w:name="List Table 5 Dark Accent 3" w:uiPriority="50"/>
-    <w:lsdException w:name="List Table 6 Colorful Accent 3" w:uiPriority="51"/>
-    <w:lsdException w:name="List Table 7 Colorful Accent 3" w:uiPriority="52"/>
-    <w:lsdException w:name="List Table 1 Light Accent 4" w:uiPriority="46"/>
-    <w:lsdException w:name="List Table 2 Accent 4" w:uiPriority="47"/>
-    <w:lsdException w:name="List Table 3 Accent 4" w:uiPriority="48"/>
-    <w:lsdException w:name="List Table 4 Accent 4" w:uiPriority="49"/>
-    <w:lsdException w:name="List Table 5 Dark Accent 4" w:uiPriority="50"/>
-    <w:lsdException w:name="List Table 6 Colorful Accent 4" w:uiPriority="51"/>
-    <w:lsdException w:name="List Table 7 Colorful Accent 4" w:uiPriority="52"/>
-    <w:lsdException w:name="List Table 1 Light Accent 5" w:uiPriority="46"/>
-    <w:lsdException w:name="List Table 2 Accent 5" w:uiPriority="47"/>
-    <w:lsdException w:name="List Table 3 Accent 5" w:uiPriority="48"/>
-    <w:lsdException w:name="List Table 4 Accent 5" w:uiPriority="49"/>
-    <w:lsdException w:name="List Table 5 Dark Accent 5" w:uiPriority="50"/>
-    <w:lsdException w:name="List Table 6 Colorful Accent 5" w:uiPriority="51"/>
-    <w:lsdException w:name="List Table 7 Colorful Accent 5" w:uiPriority="52"/>
-    <w:lsdException w:name="List Table 1 Light Accent 6" w:uiPriority="46"/>
-    <w:lsdException w:name="List Table 2 Accent 6" w:uiPriority="47"/>
-    <w:lsdException w:name="List Table 3 Accent 6" w:uiPriority="48"/>
-    <w:lsdException w:name="List Table 4 Accent 6" w:uiPriority="49"/>
-    <w:lsdException w:name="List Table 5 Dark Accent 6" w:uiPriority="50"/>
-    <w:lsdException w:name="List Table 6 Colorful Accent 6" w:uiPriority="51"/>
-    <w:lsdException w:name="List Table 7 Colorful Accent 6" w:uiPriority="52"/>
+  <w:latentStyles w:defLockedState="0" w:defUIPriority="99" w:defSemiHidden="1" w:defUnhideWhenUsed="1" w:defQFormat="0" w:count="267">
+    <w:lsdException w:name="Normal" w:semiHidden="0" w:uiPriority="0" w:unhideWhenUsed="0" w:qFormat="1"/>
+    <w:lsdException w:name="heading 1" w:semiHidden="0" w:uiPriority="9" w:unhideWhenUsed="0" w:qFormat="1"/>
+    <w:lsdException w:name="heading 2" w:uiPriority="9" w:qFormat="1"/>
+    <w:lsdException w:name="heading 3" w:uiPriority="9" w:qFormat="1"/>
+    <w:lsdException w:name="heading 4" w:uiPriority="9" w:qFormat="1"/>
+    <w:lsdException w:name="heading 5" w:uiPriority="9" w:qFormat="1"/>
+    <w:lsdException w:name="heading 6" w:uiPriority="9" w:qFormat="1"/>
+    <w:lsdException w:name="heading 7" w:uiPriority="9" w:qFormat="1"/>
+    <w:lsdException w:name="heading 8" w:uiPriority="9" w:qFormat="1"/>
+    <w:lsdException w:name="heading 9" w:uiPriority="9" w:qFormat="1"/>
+    <w:lsdException w:name="toc 1" w:uiPriority="39"/>
+    <w:lsdException w:name="toc 2" w:uiPriority="39"/>
+    <w:lsdException w:name="toc 3" w:uiPriority="39"/>
+    <w:lsdException w:name="toc 4" w:uiPriority="39"/>
+    <w:lsdException w:name="toc 5" w:uiPriority="39"/>
+    <w:lsdException w:name="toc 6" w:uiPriority="39"/>
+    <w:lsdException w:name="toc 7" w:uiPriority="39"/>
+    <w:lsdException w:name="toc 8" w:uiPriority="39"/>
+    <w:lsdException w:name="toc 9" w:uiPriority="39"/>
+    <w:lsdException w:name="caption" w:uiPriority="35" w:qFormat="1"/>
+    <w:lsdException w:name="Title" w:semiHidden="0" w:uiPriority="10" w:unhideWhenUsed="0" w:qFormat="1"/>
+    <w:lsdException w:name="Default Paragraph Font" w:uiPriority="1"/>
+    <w:lsdException w:name="Subtitle" w:semiHidden="0" w:uiPriority="11" w:unhideWhenUsed="0" w:qFormat="1"/>
+    <w:lsdException w:name="Strong" w:semiHidden="0" w:uiPriority="22" w:unhideWhenUsed="0" w:qFormat="1"/>
+    <w:lsdException w:name="Emphasis" w:semiHidden="0" w:uiPriority="20" w:unhideWhenUsed="0" w:qFormat="1"/>
+    <w:lsdException w:name="Table Grid" w:semiHidden="0" w:uiPriority="59" w:unhideWhenUsed="0"/>
+    <w:lsdException w:name="Placeholder Text" w:unhideWhenUsed="0"/>
+    <w:lsdException w:name="No Spacing" w:semiHidden="0" w:uiPriority="1" w:unhideWhenUsed="0" w:qFormat="1"/>
+    <w:lsdException w:name="Light Shading" w:semiHidden="0" w:uiPriority="60" w:unhideWhenUsed="0"/>
+    <w:lsdException w:name="Light List" w:semiHidden="0" w:uiPriority="61" w:unhideWhenUsed="0"/>
+    <w:lsdException w:name="Light Grid" w:semiHidden="0" w:uiPriority="62" w:unhideWhenUsed="0"/>
+    <w:lsdException w:name="Medium Shading 1" w:semiHidden="0" w:uiPriority="63" w:unhideWhenUsed="0"/>
+    <w:lsdException w:name="Medium Shading 2" w:semiHidden="0" w:uiPriority="64" w:unhideWhenUsed="0"/>
+    <w:lsdException w:name="Medium List 1" w:semiHidden="0" w:uiPriority="65" w:unhideWhenUsed="0"/>
+    <w:lsdException w:name="Medium List 2" w:semiHidden="0" w:uiPriority="66" w:unhideWhenUsed="0"/>
+    <w:lsdException w:name="Medium Grid 1" w:semiHidden="0" w:uiPriority="67" w:unhideWhenUsed="0"/>
+    <w:lsdException w:name="Medium Grid 2" w:semiHidden="0" w:uiPriority="68" w:unhideWhenUsed="0"/>
+    <w:lsdException w:name="Medium Grid 3" w:semiHidden="0" w:uiPriority="69" w:unhideWhenUsed="0"/>
+    <w:lsdException w:name="Dark List" w:semiHidden="0" w:uiPriority="70" w:unhideWhenUsed="0"/>
+    <w:lsdException w:name="Colorful Shading" w:semiHidden="0" w:uiPriority="71" w:unhideWhenUsed="0"/>
+    <w:lsdException w:name="Colorful List" w:semiHidden="0" w:uiPriority="72" w:unhideWhenUsed="0"/>
+    <w:lsdException w:name="Colorful Grid" w:semiHidden="0" w:uiPriority="73" w:unhideWhenUsed="0"/>
+    <w:lsdException w:name="Light Shading Accent 1" w:semiHidden="0" w:uiPriority="60" w:unhideWhenUsed="0"/>
+    <w:lsdException w:name="Light List Accent 1" w:semiHidden="0" w:uiPriority="61" w:unhideWhenUsed="0"/>
+    <w:lsdException w:name="Light Grid Accent 1" w:semiHidden="0" w:uiPriority="62" w:unhideWhenUsed="0"/>
+    <w:lsdException w:name="Medium Shading 1 Accent 1" w:semiHidden="0" w:uiPriority="63" w:unhideWhenUsed="0"/>
+    <w:lsdException w:name="Medium Shading 2 Accent 1" w:semiHidden="0" w:uiPriority="64" w:unhideWhenUsed="0"/>
+    <w:lsdException w:name="Medium List 1 Accent 1" w:semiHidden="0" w:uiPriority="65" w:unhideWhenUsed="0"/>
+    <w:lsdException w:name="Revision" w:unhideWhenUsed="0"/>
+    <w:lsdException w:name="List Paragraph" w:semiHidden="0" w:uiPriority="34" w:unhideWhenUsed="0" w:qFormat="1"/>
+    <w:lsdException w:name="Quote" w:semiHidden="0" w:uiPriority="29" w:unhideWhenUsed="0" w:qFormat="1"/>
+    <w:lsdException w:name="Intense Quote" w:semiHidden="0" w:uiPriority="30" w:unhideWhenUsed="0" w:qFormat="1"/>
+    <w:lsdException w:name="Medium List 2 Accent 1" w:semiHidden="0" w:uiPriority="66" w:unhideWhenUsed="0"/>
+    <w:lsdException w:name="Medium Grid 1 Accent 1" w:semiHidden="0" w:uiPriority="67" w:unhideWhenUsed="0"/>
+    <w:lsdException w:name="Medium Grid 2 Accent 1" w:semiHidden="0" w:uiPriority="68" w:unhideWhenUsed="0"/>
+    <w:lsdException w:name="Medium Grid 3 Accent 1" w:semiHidden="0" w:uiPriority="69" w:unhideWhenUsed="0"/>
+    <w:lsdException w:name="Dark List Accent 1" w:semiHidden="0" w:uiPriority="70" w:unhideWhenUsed="0"/>
+    <w:lsdException w:name="Colorful Shading Accent 1" w:semiHidden="0" w:uiPriority="71" w:unhideWhenUsed="0"/>
+    <w:lsdException w:name="Colorful List Accent 1" w:semiHidden="0" w:uiPriority="72" w:unhideWhenUsed="0"/>
+    <w:lsdException w:name="Colorful Grid Accent 1" w:semiHidden="0" w:uiPriority="73" w:unhideWhenUsed="0"/>
+    <w:lsdException w:name="Light Shading Accent 2" w:semiHidden="0" w:uiPriority="60" w:unhideWhenUsed="0"/>
+    <w:lsdException w:name="Light List Accent 2" w:semiHidden="0" w:uiPriority="61" w:unhideWhenUsed="0"/>
+    <w:lsdException w:name="Light Grid Accent 2" w:semiHidden="0" w:uiPriority="62" w:unhideWhenUsed="0"/>
+    <w:lsdException w:name="Medium Shading 1 Accent 2" w:semiHidden="0" w:uiPriority="63" w:unhideWhenUsed="0"/>
+    <w:lsdException w:name="Medium Shading 2 Accent 2" w:semiHidden="0" w:uiPriority="64" w:unhideWhenUsed="0"/>
+    <w:lsdException w:name="Medium List 1 Accent 2" w:semiHidden="0" w:uiPriority="65" w:unhideWhenUsed="0"/>
+    <w:lsdException w:name="Medium List 2 Accent 2" w:semiHidden="0" w:uiPriority="66" w:unhideWhenUsed="0"/>
+    <w:lsdException w:name="Medium Grid 1 Accent 2" w:semiHidden="0" w:uiPriority="67" w:unhideWhenUsed="0"/>
+    <w:lsdException w:name="Medium Grid 2 Accent 2" w:semiHidden="0" w:uiPriority="68" w:unhideWhenUsed="0"/>
+    <w:lsdException w:name="Medium Grid 3 Accent 2" w:semiHidden="0" w:uiPriority="69" w:unhideWhenUsed="0"/>
+    <w:lsdException w:name="Dark List Accent 2" w:semiHidden="0" w:uiPriority="70" w:unhideWhenUsed="0"/>
+    <w:lsdException w:name="Colorful Shading Accent 2" w:semiHidden="0" w:uiPriority="71" w:unhideWhenUsed="0"/>
+    <w:lsdException w:name="Colorful List Accent 2" w:semiHidden="0" w:uiPriority="72" w:unhideWhenUsed="0"/>
+    <w:lsdException w:name="Colorful Grid Accent 2" w:semiHidden="0" w:uiPriority="73" w:unhideWhenUsed="0"/>
+    <w:lsdException w:name="Light Shading Accent 3" w:semiHidden="0" w:uiPriority="60" w:unhideWhenUsed="0"/>
+    <w:lsdException w:name="Light List Accent 3" w:semiHidden="0" w:uiPriority="61" w:unhideWhenUsed="0"/>
+    <w:lsdException w:name="Light Grid Accent 3" w:semiHidden="0" w:uiPriority="62" w:unhideWhenUsed="0"/>
+    <w:lsdException w:name="Medium Shading 1 Accent 3" w:semiHidden="0" w:uiPriority="63" w:unhideWhenUsed="0"/>
+    <w:lsdException w:name="Medium Shading 2 Accent 3" w:semiHidden="0" w:uiPriority="64" w:unhideWhenUsed="0"/>
+    <w:lsdException w:name="Medium List 1 Accent 3" w:semiHidden="0" w:uiPriority="65" w:unhideWhenUsed="0"/>
+    <w:lsdException w:name="Medium List 2 Accent 3" w:semiHidden="0" w:uiPriority="66" w:unhideWhenUsed="0"/>
+    <w:lsdException w:name="Medium Grid 1 Accent 3" w:semiHidden="0" w:uiPriority="67" w:unhideWhenUsed="0"/>
+    <w:lsdException w:name="Medium Grid 2 Accent 3" w:semiHidden="0" w:uiPriority="68" w:unhideWhenUsed="0"/>
+    <w:lsdException w:name="Medium Grid 3 Accent 3" w:semiHidden="0" w:uiPriority="69" w:unhideWhenUsed="0"/>
+    <w:lsdException w:name="Dark List Accent 3" w:semiHidden="0" w:uiPriority="70" w:unhideWhenUsed="0"/>
+    <w:lsdException w:name="Colorful Shading Accent 3" w:semiHidden="0" w:uiPriority="71" w:unhideWhenUsed="0"/>
+    <w:lsdException w:name="Colorful List Accent 3" w:semiHidden="0" w:uiPriority="72" w:unhideWhenUsed="0"/>
+    <w:lsdException w:name="Colorful Grid Accent 3" w:semiHidden="0" w:uiPriority="73" w:unhideWhenUsed="0"/>
+    <w:lsdException w:name="Light Shading Accent 4" w:semiHidden="0" w:uiPriority="60" w:unhideWhenUsed="0"/>
+    <w:lsdException w:name="Light List Accent 4" w:semiHidden="0" w:uiPriority="61" w:unhideWhenUsed="0"/>
+    <w:lsdException w:name="Light Grid Accent 4" w:semiHidden="0" w:uiPriority="62" w:unhideWhenUsed="0"/>
+    <w:lsdException w:name="Medium Shading 1 Accent 4" w:semiHidden="0" w:uiPriority="63" w:unhideWhenUsed="0"/>
+    <w:lsdException w:name="Medium Shading 2 Accent 4" w:semiHidden="0" w:uiPriority="64" w:unhideWhenUsed="0"/>
+    <w:lsdException w:name="Medium List 1 Accent 4" w:semiHidden="0" w:uiPriority="65" w:unhideWhenUsed="0"/>
+    <w:lsdException w:name="Medium List 2 Accent 4" w:semiHidden="0" w:uiPriority="66" w:unhideWhenUsed="0"/>
+    <w:lsdException w:name="Medium Grid 1 Accent 4" w:semiHidden="0" w:uiPriority="67" w:unhideWhenUsed="0"/>
+    <w:lsdException w:name="Medium Grid 2 Accent 4" w:semiHidden="0" w:uiPriority="68" w:unhideWhenUsed="0"/>
+    <w:lsdException w:name="Medium Grid 3 Accent 4" w:semiHidden="0" w:uiPriority="69" w:unhideWhenUsed="0"/>
+    <w:lsdException w:name="Dark List Accent 4" w:semiHidden="0" w:uiPriority="70" w:unhideWhenUsed="0"/>
+    <w:lsdException w:name="Colorful Shading Accent 4" w:semiHidden="0" w:uiPriority="71" w:unhideWhenUsed="0"/>
+    <w:lsdException w:name="Colorful List Accent 4" w:semiHidden="0" w:uiPriority="72" w:unhideWhenUsed="0"/>
+    <w:lsdException w:name="Colorful Grid Accent 4" w:semiHidden="0" w:uiPriority="73" w:unhideWhenUsed="0"/>
+    <w:lsdException w:name="Light Shading Accent 5" w:semiHidden="0" w:uiPriority="60" w:unhideWhenUsed="0"/>
+    <w:lsdException w:name="Light List Accent 5" w:semiHidden="0" w:uiPriority="61" w:unhideWhenUsed="0"/>
+    <w:lsdException w:name="Light Grid Accent 5" w:semiHidden="0" w:uiPriority="62" w:unhideWhenUsed="0"/>
+    <w:lsdException w:name="Medium Shading 1 Accent 5" w:semiHidden="0" w:uiPriority="63" w:unhideWhenUsed="0"/>
+    <w:lsdException w:name="Medium Shading 2 Accent 5" w:semiHidden="0" w:uiPriority="64" w:unhideWhenUsed="0"/>
+    <w:lsdException w:name="Medium List 1 Accent 5" w:semiHidden="0" w:uiPriority="65" w:unhideWhenUsed="0"/>
+    <w:lsdException w:name="Medium List 2 Accent 5" w:semiHidden="0" w:uiPriority="66" w:unhideWhenUsed="0"/>
+    <w:lsdException w:name="Medium Grid 1 Accent 5" w:semiHidden="0" w:uiPriority="67" w:unhideWhenUsed="0"/>
+    <w:lsdException w:name="Medium Grid 2 Accent 5" w:semiHidden="0" w:uiPriority="68" w:unhideWhenUsed="0"/>
+    <w:lsdException w:name="Medium Grid 3 Accent 5" w:semiHidden="0" w:uiPriority="69" w:unhideWhenUsed="0"/>
+    <w:lsdException w:name="Dark List Accent 5" w:semiHidden="0" w:uiPriority="70" w:unhideWhenUsed="0"/>
+    <w:lsdException w:name="Colorful Shading Accent 5" w:semiHidden="0" w:uiPriority="71" w:unhideWhenUsed="0"/>
+    <w:lsdException w:name="Colorful List Accent 5" w:semiHidden="0" w:uiPriority="72" w:unhideWhenUsed="0"/>
+    <w:lsdException w:name="Colorful Grid Accent 5" w:semiHidden="0" w:uiPriority="73" w:unhideWhenUsed="0"/>
+    <w:lsdException w:name="Light Shading Accent 6" w:semiHidden="0" w:uiPriority="60" w:unhideWhenUsed="0"/>
+    <w:lsdException w:name="Light List Accent 6" w:semiHidden="0" w:uiPriority="61" w:unhideWhenUsed="0"/>
+    <w:lsdException w:name="Light Grid Accent 6" w:semiHidden="0" w:uiPriority="62" w:unhideWhenUsed="0"/>
+    <w:lsdException w:name="Medium Shading 1 Accent 6" w:semiHidden="0" w:uiPriority="63" w:unhideWhenUsed="0"/>
+    <w:lsdException w:name="Medium Shading 2 Accent 6" w:semiHidden="0" w:uiPriority="64" w:unhideWhenUsed="0"/>
+    <w:lsdException w:name="Medium List 1 Accent 6" w:semiHidden="0" w:uiPriority="65" w:unhideWhenUsed="0"/>
+    <w:lsdException w:name="Medium List 2 Accent 6" w:semiHidden="0" w:uiPriority="66" w:unhideWhenUsed="0"/>
+    <w:lsdException w:name="Medium Grid 1 Accent 6" w:semiHidden="0" w:uiPriority="67" w:unhideWhenUsed="0"/>
+    <w:lsdException w:name="Medium Grid 2 Accent 6" w:semiHidden="0" w:uiPriority="68" w:unhideWhenUsed="0"/>
+    <w:lsdException w:name="Medium Grid 3 Accent 6" w:semiHidden="0" w:uiPriority="69" w:unhideWhenUsed="0"/>
+    <w:lsdException w:name="Dark List Accent 6" w:semiHidden="0" w:uiPriority="70" w:unhideWhenUsed="0"/>
+    <w:lsdException w:name="Colorful Shading Accent 6" w:semiHidden="0" w:uiPriority="71" w:unhideWhenUsed="0"/>
+    <w:lsdException w:name="Colorful List Accent 6" w:semiHidden="0" w:uiPriority="72" w:unhideWhenUsed="0"/>
+    <w:lsdException w:name="Colorful Grid Accent 6" w:semiHidden="0" w:uiPriority="73" w:unhideWhenUsed="0"/>
+    <w:lsdException w:name="Subtle Emphasis" w:semiHidden="0" w:uiPriority="19" w:unhideWhenUsed="0" w:qFormat="1"/>
+    <w:lsdException w:name="Intense Emphasis" w:semiHidden="0" w:uiPriority="21" w:unhideWhenUsed="0" w:qFormat="1"/>
+    <w:lsdException w:name="Subtle Reference" w:semiHidden="0" w:uiPriority="31" w:unhideWhenUsed="0" w:qFormat="1"/>
+    <w:lsdException w:name="Intense Reference" w:semiHidden="0" w:uiPriority="32" w:unhideWhenUsed="0" w:qFormat="1"/>
+    <w:lsdException w:name="Book Title" w:semiHidden="0" w:uiPriority="33" w:unhideWhenUsed="0" w:qFormat="1"/>
+    <w:lsdException w:name="Bibliography" w:uiPriority="37"/>
+    <w:lsdException w:name="TOC Heading" w:uiPriority="39" w:qFormat="1"/>
   </w:latentStyles>
   <w:style w:type="paragraph" w:default="1" w:styleId="Normal">
     <w:name w:val="Normal"/>
@@ -5633,6 +5397,208 @@
   <w:style w:type="character" w:default="1" w:styleId="Fuentedeprrafopredeter">
     <w:name w:val="Default Paragraph Font"/>
     <w:uiPriority w:val="1"/>
+    <w:semiHidden/>
+    <w:unhideWhenUsed/>
+  </w:style>
+  <w:style w:type="table" w:default="1" w:styleId="Tablanormal">
+    <w:name w:val="Normal Table"/>
+    <w:uiPriority w:val="99"/>
+    <w:semiHidden/>
+    <w:unhideWhenUsed/>
+    <w:tblPr>
+      <w:tblInd w:w="0" w:type="dxa"/>
+      <w:tblCellMar>
+        <w:top w:w="0" w:type="dxa"/>
+        <w:left w:w="108" w:type="dxa"/>
+        <w:bottom w:w="0" w:type="dxa"/>
+        <w:right w:w="108" w:type="dxa"/>
+      </w:tblCellMar>
+    </w:tblPr>
+  </w:style>
+  <w:style w:type="numbering" w:default="1" w:styleId="Sinlista">
+    <w:name w:val="No List"/>
+    <w:uiPriority w:val="99"/>
+    <w:semiHidden/>
+    <w:unhideWhenUsed/>
+  </w:style>
+  <w:style w:type="paragraph" w:styleId="Prrafodelista">
+    <w:name w:val="List Paragraph"/>
+    <w:basedOn w:val="Normal"/>
+    <w:uiPriority w:val="34"/>
+    <w:qFormat/>
+    <w:rsid w:val="00F47940"/>
+    <w:pPr>
+      <w:ind w:left="720"/>
+      <w:contextualSpacing/>
+    </w:pPr>
+  </w:style>
+</w:styles>
+</file>
+
+<file path=word/stylesWithEffects.xml><?xml version="1.0" encoding="utf-8"?>
+<w:styles xmlns:wpc="http://schemas.microsoft.com/office/word/2010/wordprocessingCanvas" xmlns:mc="http://schemas.openxmlformats.org/markup-compatibility/2006" xmlns:o="urn:schemas-microsoft-com:office:office" xmlns:r="http://schemas.openxmlformats.org/officeDocument/2006/relationships" xmlns:m="http://schemas.openxmlformats.org/officeDocument/2006/math" xmlns:v="urn:schemas-microsoft-com:vml" xmlns:wp14="http://schemas.microsoft.com/office/word/2010/wordprocessingDrawing" xmlns:wp="http://schemas.openxmlformats.org/drawingml/2006/wordprocessingDrawing" xmlns:w10="urn:schemas-microsoft-com:office:word" xmlns:w="http://schemas.openxmlformats.org/wordprocessingml/2006/main" xmlns:w14="http://schemas.microsoft.com/office/word/2010/wordml" xmlns:wpg="http://schemas.microsoft.com/office/word/2010/wordprocessingGroup" xmlns:wpi="http://schemas.microsoft.com/office/word/2010/wordprocessingInk" xmlns:wne="http://schemas.microsoft.com/office/word/2006/wordml" xmlns:wps="http://schemas.microsoft.com/office/word/2010/wordprocessingShape" mc:Ignorable="w14 wp14">
+  <w:docDefaults>
+    <w:rPrDefault>
+      <w:rPr>
+        <w:rFonts w:asciiTheme="minorHAnsi" w:eastAsiaTheme="minorHAnsi" w:hAnsiTheme="minorHAnsi" w:cstheme="minorBidi"/>
+        <w:sz w:val="22"/>
+        <w:szCs w:val="22"/>
+        <w:lang w:val="es-ES" w:eastAsia="en-US" w:bidi="ar-SA"/>
+      </w:rPr>
+    </w:rPrDefault>
+    <w:pPrDefault>
+      <w:pPr>
+        <w:spacing w:after="200" w:line="276" w:lineRule="auto"/>
+      </w:pPr>
+    </w:pPrDefault>
+  </w:docDefaults>
+  <w:latentStyles w:defLockedState="0" w:defUIPriority="99" w:defSemiHidden="1" w:defUnhideWhenUsed="1" w:defQFormat="0" w:count="267">
+    <w:lsdException w:name="Normal" w:semiHidden="0" w:uiPriority="0" w:unhideWhenUsed="0" w:qFormat="1"/>
+    <w:lsdException w:name="heading 1" w:semiHidden="0" w:uiPriority="9" w:unhideWhenUsed="0" w:qFormat="1"/>
+    <w:lsdException w:name="heading 2" w:uiPriority="9" w:qFormat="1"/>
+    <w:lsdException w:name="heading 3" w:uiPriority="9" w:qFormat="1"/>
+    <w:lsdException w:name="heading 4" w:uiPriority="9" w:qFormat="1"/>
+    <w:lsdException w:name="heading 5" w:uiPriority="9" w:qFormat="1"/>
+    <w:lsdException w:name="heading 6" w:uiPriority="9" w:qFormat="1"/>
+    <w:lsdException w:name="heading 7" w:uiPriority="9" w:qFormat="1"/>
+    <w:lsdException w:name="heading 8" w:uiPriority="9" w:qFormat="1"/>
+    <w:lsdException w:name="heading 9" w:uiPriority="9" w:qFormat="1"/>
+    <w:lsdException w:name="toc 1" w:uiPriority="39"/>
+    <w:lsdException w:name="toc 2" w:uiPriority="39"/>
+    <w:lsdException w:name="toc 3" w:uiPriority="39"/>
+    <w:lsdException w:name="toc 4" w:uiPriority="39"/>
+    <w:lsdException w:name="toc 5" w:uiPriority="39"/>
+    <w:lsdException w:name="toc 6" w:uiPriority="39"/>
+    <w:lsdException w:name="toc 7" w:uiPriority="39"/>
+    <w:lsdException w:name="toc 8" w:uiPriority="39"/>
+    <w:lsdException w:name="toc 9" w:uiPriority="39"/>
+    <w:lsdException w:name="caption" w:uiPriority="35" w:qFormat="1"/>
+    <w:lsdException w:name="Title" w:semiHidden="0" w:uiPriority="10" w:unhideWhenUsed="0" w:qFormat="1"/>
+    <w:lsdException w:name="Default Paragraph Font" w:uiPriority="1"/>
+    <w:lsdException w:name="Subtitle" w:semiHidden="0" w:uiPriority="11" w:unhideWhenUsed="0" w:qFormat="1"/>
+    <w:lsdException w:name="Strong" w:semiHidden="0" w:uiPriority="22" w:unhideWhenUsed="0" w:qFormat="1"/>
+    <w:lsdException w:name="Emphasis" w:semiHidden="0" w:uiPriority="20" w:unhideWhenUsed="0" w:qFormat="1"/>
+    <w:lsdException w:name="Table Grid" w:semiHidden="0" w:uiPriority="59" w:unhideWhenUsed="0"/>
+    <w:lsdException w:name="Placeholder Text" w:unhideWhenUsed="0"/>
+    <w:lsdException w:name="No Spacing" w:semiHidden="0" w:uiPriority="1" w:unhideWhenUsed="0" w:qFormat="1"/>
+    <w:lsdException w:name="Light Shading" w:semiHidden="0" w:uiPriority="60" w:unhideWhenUsed="0"/>
+    <w:lsdException w:name="Light List" w:semiHidden="0" w:uiPriority="61" w:unhideWhenUsed="0"/>
+    <w:lsdException w:name="Light Grid" w:semiHidden="0" w:uiPriority="62" w:unhideWhenUsed="0"/>
+    <w:lsdException w:name="Medium Shading 1" w:semiHidden="0" w:uiPriority="63" w:unhideWhenUsed="0"/>
+    <w:lsdException w:name="Medium Shading 2" w:semiHidden="0" w:uiPriority="64" w:unhideWhenUsed="0"/>
+    <w:lsdException w:name="Medium List 1" w:semiHidden="0" w:uiPriority="65" w:unhideWhenUsed="0"/>
+    <w:lsdException w:name="Medium List 2" w:semiHidden="0" w:uiPriority="66" w:unhideWhenUsed="0"/>
+    <w:lsdException w:name="Medium Grid 1" w:semiHidden="0" w:uiPriority="67" w:unhideWhenUsed="0"/>
+    <w:lsdException w:name="Medium Grid 2" w:semiHidden="0" w:uiPriority="68" w:unhideWhenUsed="0"/>
+    <w:lsdException w:name="Medium Grid 3" w:semiHidden="0" w:uiPriority="69" w:unhideWhenUsed="0"/>
+    <w:lsdException w:name="Dark List" w:semiHidden="0" w:uiPriority="70" w:unhideWhenUsed="0"/>
+    <w:lsdException w:name="Colorful Shading" w:semiHidden="0" w:uiPriority="71" w:unhideWhenUsed="0"/>
+    <w:lsdException w:name="Colorful List" w:semiHidden="0" w:uiPriority="72" w:unhideWhenUsed="0"/>
+    <w:lsdException w:name="Colorful Grid" w:semiHidden="0" w:uiPriority="73" w:unhideWhenUsed="0"/>
+    <w:lsdException w:name="Light Shading Accent 1" w:semiHidden="0" w:uiPriority="60" w:unhideWhenUsed="0"/>
+    <w:lsdException w:name="Light List Accent 1" w:semiHidden="0" w:uiPriority="61" w:unhideWhenUsed="0"/>
+    <w:lsdException w:name="Light Grid Accent 1" w:semiHidden="0" w:uiPriority="62" w:unhideWhenUsed="0"/>
+    <w:lsdException w:name="Medium Shading 1 Accent 1" w:semiHidden="0" w:uiPriority="63" w:unhideWhenUsed="0"/>
+    <w:lsdException w:name="Medium Shading 2 Accent 1" w:semiHidden="0" w:uiPriority="64" w:unhideWhenUsed="0"/>
+    <w:lsdException w:name="Medium List 1 Accent 1" w:semiHidden="0" w:uiPriority="65" w:unhideWhenUsed="0"/>
+    <w:lsdException w:name="Revision" w:unhideWhenUsed="0"/>
+    <w:lsdException w:name="List Paragraph" w:semiHidden="0" w:uiPriority="34" w:unhideWhenUsed="0" w:qFormat="1"/>
+    <w:lsdException w:name="Quote" w:semiHidden="0" w:uiPriority="29" w:unhideWhenUsed="0" w:qFormat="1"/>
+    <w:lsdException w:name="Intense Quote" w:semiHidden="0" w:uiPriority="30" w:unhideWhenUsed="0" w:qFormat="1"/>
+    <w:lsdException w:name="Medium List 2 Accent 1" w:semiHidden="0" w:uiPriority="66" w:unhideWhenUsed="0"/>
+    <w:lsdException w:name="Medium Grid 1 Accent 1" w:semiHidden="0" w:uiPriority="67" w:unhideWhenUsed="0"/>
+    <w:lsdException w:name="Medium Grid 2 Accent 1" w:semiHidden="0" w:uiPriority="68" w:unhideWhenUsed="0"/>
+    <w:lsdException w:name="Medium Grid 3 Accent 1" w:semiHidden="0" w:uiPriority="69" w:unhideWhenUsed="0"/>
+    <w:lsdException w:name="Dark List Accent 1" w:semiHidden="0" w:uiPriority="70" w:unhideWhenUsed="0"/>
+    <w:lsdException w:name="Colorful Shading Accent 1" w:semiHidden="0" w:uiPriority="71" w:unhideWhenUsed="0"/>
+    <w:lsdException w:name="Colorful List Accent 1" w:semiHidden="0" w:uiPriority="72" w:unhideWhenUsed="0"/>
+    <w:lsdException w:name="Colorful Grid Accent 1" w:semiHidden="0" w:uiPriority="73" w:unhideWhenUsed="0"/>
+    <w:lsdException w:name="Light Shading Accent 2" w:semiHidden="0" w:uiPriority="60" w:unhideWhenUsed="0"/>
+    <w:lsdException w:name="Light List Accent 2" w:semiHidden="0" w:uiPriority="61" w:unhideWhenUsed="0"/>
+    <w:lsdException w:name="Light Grid Accent 2" w:semiHidden="0" w:uiPriority="62" w:unhideWhenUsed="0"/>
+    <w:lsdException w:name="Medium Shading 1 Accent 2" w:semiHidden="0" w:uiPriority="63" w:unhideWhenUsed="0"/>
+    <w:lsdException w:name="Medium Shading 2 Accent 2" w:semiHidden="0" w:uiPriority="64" w:unhideWhenUsed="0"/>
+    <w:lsdException w:name="Medium List 1 Accent 2" w:semiHidden="0" w:uiPriority="65" w:unhideWhenUsed="0"/>
+    <w:lsdException w:name="Medium List 2 Accent 2" w:semiHidden="0" w:uiPriority="66" w:unhideWhenUsed="0"/>
+    <w:lsdException w:name="Medium Grid 1 Accent 2" w:semiHidden="0" w:uiPriority="67" w:unhideWhenUsed="0"/>
+    <w:lsdException w:name="Medium Grid 2 Accent 2" w:semiHidden="0" w:uiPriority="68" w:unhideWhenUsed="0"/>
+    <w:lsdException w:name="Medium Grid 3 Accent 2" w:semiHidden="0" w:uiPriority="69" w:unhideWhenUsed="0"/>
+    <w:lsdException w:name="Dark List Accent 2" w:semiHidden="0" w:uiPriority="70" w:unhideWhenUsed="0"/>
+    <w:lsdException w:name="Colorful Shading Accent 2" w:semiHidden="0" w:uiPriority="71" w:unhideWhenUsed="0"/>
+    <w:lsdException w:name="Colorful List Accent 2" w:semiHidden="0" w:uiPriority="72" w:unhideWhenUsed="0"/>
+    <w:lsdException w:name="Colorful Grid Accent 2" w:semiHidden="0" w:uiPriority="73" w:unhideWhenUsed="0"/>
+    <w:lsdException w:name="Light Shading Accent 3" w:semiHidden="0" w:uiPriority="60" w:unhideWhenUsed="0"/>
+    <w:lsdException w:name="Light List Accent 3" w:semiHidden="0" w:uiPriority="61" w:unhideWhenUsed="0"/>
+    <w:lsdException w:name="Light Grid Accent 3" w:semiHidden="0" w:uiPriority="62" w:unhideWhenUsed="0"/>
+    <w:lsdException w:name="Medium Shading 1 Accent 3" w:semiHidden="0" w:uiPriority="63" w:unhideWhenUsed="0"/>
+    <w:lsdException w:name="Medium Shading 2 Accent 3" w:semiHidden="0" w:uiPriority="64" w:unhideWhenUsed="0"/>
+    <w:lsdException w:name="Medium List 1 Accent 3" w:semiHidden="0" w:uiPriority="65" w:unhideWhenUsed="0"/>
+    <w:lsdException w:name="Medium List 2 Accent 3" w:semiHidden="0" w:uiPriority="66" w:unhideWhenUsed="0"/>
+    <w:lsdException w:name="Medium Grid 1 Accent 3" w:semiHidden="0" w:uiPriority="67" w:unhideWhenUsed="0"/>
+    <w:lsdException w:name="Medium Grid 2 Accent 3" w:semiHidden="0" w:uiPriority="68" w:unhideWhenUsed="0"/>
+    <w:lsdException w:name="Medium Grid 3 Accent 3" w:semiHidden="0" w:uiPriority="69" w:unhideWhenUsed="0"/>
+    <w:lsdException w:name="Dark List Accent 3" w:semiHidden="0" w:uiPriority="70" w:unhideWhenUsed="0"/>
+    <w:lsdException w:name="Colorful Shading Accent 3" w:semiHidden="0" w:uiPriority="71" w:unhideWhenUsed="0"/>
+    <w:lsdException w:name="Colorful List Accent 3" w:semiHidden="0" w:uiPriority="72" w:unhideWhenUsed="0"/>
+    <w:lsdException w:name="Colorful Grid Accent 3" w:semiHidden="0" w:uiPriority="73" w:unhideWhenUsed="0"/>
+    <w:lsdException w:name="Light Shading Accent 4" w:semiHidden="0" w:uiPriority="60" w:unhideWhenUsed="0"/>
+    <w:lsdException w:name="Light List Accent 4" w:semiHidden="0" w:uiPriority="61" w:unhideWhenUsed="0"/>
+    <w:lsdException w:name="Light Grid Accent 4" w:semiHidden="0" w:uiPriority="62" w:unhideWhenUsed="0"/>
+    <w:lsdException w:name="Medium Shading 1 Accent 4" w:semiHidden="0" w:uiPriority="63" w:unhideWhenUsed="0"/>
+    <w:lsdException w:name="Medium Shading 2 Accent 4" w:semiHidden="0" w:uiPriority="64" w:unhideWhenUsed="0"/>
+    <w:lsdException w:name="Medium List 1 Accent 4" w:semiHidden="0" w:uiPriority="65" w:unhideWhenUsed="0"/>
+    <w:lsdException w:name="Medium List 2 Accent 4" w:semiHidden="0" w:uiPriority="66" w:unhideWhenUsed="0"/>
+    <w:lsdException w:name="Medium Grid 1 Accent 4" w:semiHidden="0" w:uiPriority="67" w:unhideWhenUsed="0"/>
+    <w:lsdException w:name="Medium Grid 2 Accent 4" w:semiHidden="0" w:uiPriority="68" w:unhideWhenUsed="0"/>
+    <w:lsdException w:name="Medium Grid 3 Accent 4" w:semiHidden="0" w:uiPriority="69" w:unhideWhenUsed="0"/>
+    <w:lsdException w:name="Dark List Accent 4" w:semiHidden="0" w:uiPriority="70" w:unhideWhenUsed="0"/>
+    <w:lsdException w:name="Colorful Shading Accent 4" w:semiHidden="0" w:uiPriority="71" w:unhideWhenUsed="0"/>
+    <w:lsdException w:name="Colorful List Accent 4" w:semiHidden="0" w:uiPriority="72" w:unhideWhenUsed="0"/>
+    <w:lsdException w:name="Colorful Grid Accent 4" w:semiHidden="0" w:uiPriority="73" w:unhideWhenUsed="0"/>
+    <w:lsdException w:name="Light Shading Accent 5" w:semiHidden="0" w:uiPriority="60" w:unhideWhenUsed="0"/>
+    <w:lsdException w:name="Light List Accent 5" w:semiHidden="0" w:uiPriority="61" w:unhideWhenUsed="0"/>
+    <w:lsdException w:name="Light Grid Accent 5" w:semiHidden="0" w:uiPriority="62" w:unhideWhenUsed="0"/>
+    <w:lsdException w:name="Medium Shading 1 Accent 5" w:semiHidden="0" w:uiPriority="63" w:unhideWhenUsed="0"/>
+    <w:lsdException w:name="Medium Shading 2 Accent 5" w:semiHidden="0" w:uiPriority="64" w:unhideWhenUsed="0"/>
+    <w:lsdException w:name="Medium List 1 Accent 5" w:semiHidden="0" w:uiPriority="65" w:unhideWhenUsed="0"/>
+    <w:lsdException w:name="Medium List 2 Accent 5" w:semiHidden="0" w:uiPriority="66" w:unhideWhenUsed="0"/>
+    <w:lsdException w:name="Medium Grid 1 Accent 5" w:semiHidden="0" w:uiPriority="67" w:unhideWhenUsed="0"/>
+    <w:lsdException w:name="Medium Grid 2 Accent 5" w:semiHidden="0" w:uiPriority="68" w:unhideWhenUsed="0"/>
+    <w:lsdException w:name="Medium Grid 3 Accent 5" w:semiHidden="0" w:uiPriority="69" w:unhideWhenUsed="0"/>
+    <w:lsdException w:name="Dark List Accent 5" w:semiHidden="0" w:uiPriority="70" w:unhideWhenUsed="0"/>
+    <w:lsdException w:name="Colorful Shading Accent 5" w:semiHidden="0" w:uiPriority="71" w:unhideWhenUsed="0"/>
+    <w:lsdException w:name="Colorful List Accent 5" w:semiHidden="0" w:uiPriority="72" w:unhideWhenUsed="0"/>
+    <w:lsdException w:name="Colorful Grid Accent 5" w:semiHidden="0" w:uiPriority="73" w:unhideWhenUsed="0"/>
+    <w:lsdException w:name="Light Shading Accent 6" w:semiHidden="0" w:uiPriority="60" w:unhideWhenUsed="0"/>
+    <w:lsdException w:name="Light List Accent 6" w:semiHidden="0" w:uiPriority="61" w:unhideWhenUsed="0"/>
+    <w:lsdException w:name="Light Grid Accent 6" w:semiHidden="0" w:uiPriority="62" w:unhideWhenUsed="0"/>
+    <w:lsdException w:name="Medium Shading 1 Accent 6" w:semiHidden="0" w:uiPriority="63" w:unhideWhenUsed="0"/>
+    <w:lsdException w:name="Medium Shading 2 Accent 6" w:semiHidden="0" w:uiPriority="64" w:unhideWhenUsed="0"/>
+    <w:lsdException w:name="Medium List 1 Accent 6" w:semiHidden="0" w:uiPriority="65" w:unhideWhenUsed="0"/>
+    <w:lsdException w:name="Medium List 2 Accent 6" w:semiHidden="0" w:uiPriority="66" w:unhideWhenUsed="0"/>
+    <w:lsdException w:name="Medium Grid 1 Accent 6" w:semiHidden="0" w:uiPriority="67" w:unhideWhenUsed="0"/>
+    <w:lsdException w:name="Medium Grid 2 Accent 6" w:semiHidden="0" w:uiPriority="68" w:unhideWhenUsed="0"/>
+    <w:lsdException w:name="Medium Grid 3 Accent 6" w:semiHidden="0" w:uiPriority="69" w:unhideWhenUsed="0"/>
+    <w:lsdException w:name="Dark List Accent 6" w:semiHidden="0" w:uiPriority="70" w:unhideWhenUsed="0"/>
+    <w:lsdException w:name="Colorful Shading Accent 6" w:semiHidden="0" w:uiPriority="71" w:unhideWhenUsed="0"/>
+    <w:lsdException w:name="Colorful List Accent 6" w:semiHidden="0" w:uiPriority="72" w:unhideWhenUsed="0"/>
+    <w:lsdException w:name="Colorful Grid Accent 6" w:semiHidden="0" w:uiPriority="73" w:unhideWhenUsed="0"/>
+    <w:lsdException w:name="Subtle Emphasis" w:semiHidden="0" w:uiPriority="19" w:unhideWhenUsed="0" w:qFormat="1"/>
+    <w:lsdException w:name="Intense Emphasis" w:semiHidden="0" w:uiPriority="21" w:unhideWhenUsed="0" w:qFormat="1"/>
+    <w:lsdException w:name="Subtle Reference" w:semiHidden="0" w:uiPriority="31" w:unhideWhenUsed="0" w:qFormat="1"/>
+    <w:lsdException w:name="Intense Reference" w:semiHidden="0" w:uiPriority="32" w:unhideWhenUsed="0" w:qFormat="1"/>
+    <w:lsdException w:name="Book Title" w:semiHidden="0" w:uiPriority="33" w:unhideWhenUsed="0" w:qFormat="1"/>
+    <w:lsdException w:name="Bibliography" w:uiPriority="37"/>
+    <w:lsdException w:name="TOC Heading" w:uiPriority="39" w:qFormat="1"/>
+  </w:latentStyles>
+  <w:style w:type="paragraph" w:default="1" w:styleId="Normal">
+    <w:name w:val="Normal"/>
+    <w:qFormat/>
+  </w:style>
+  <w:style w:type="character" w:default="1" w:styleId="Fuentedeprrafopredeter">
+    <w:name w:val="Default Paragraph Font"/>
+    <w:uiPriority w:val="1"/>
+    <w:semiHidden/>
     <w:unhideWhenUsed/>
   </w:style>
   <w:style w:type="table" w:default="1" w:styleId="Tablanormal">
@@ -5960,7 +5926,7 @@
 </file>
 
 <file path=customXml/itemProps1.xml><?xml version="1.0" encoding="utf-8"?>
-<ds:datastoreItem xmlns:ds="http://schemas.openxmlformats.org/officeDocument/2006/customXml" ds:itemID="{07A2871C-A022-4211-B3D7-1BBD77CC07FB}">
+<ds:datastoreItem xmlns:ds="http://schemas.openxmlformats.org/officeDocument/2006/customXml" ds:itemID="{0528DDD5-1BE2-43AE-B2C6-4D706480C725}">
   <ds:schemaRefs>
     <ds:schemaRef ds:uri="http://schemas.openxmlformats.org/officeDocument/2006/bibliography"/>
   </ds:schemaRefs>

</xml_diff>